<commit_message>
Mise à jour charte du développeur
</commit_message>
<xml_diff>
--- a/documentation/charte_developpeur.docx
+++ b/documentation/charte_developpeur.docx
@@ -5080,7 +5080,138 @@
       </w:r>
       <w:bookmarkEnd w:id="14"/>
     </w:p>
-    <w:p/>
+    <w:p>
+      <w:pPr>
+        <w:pStyle w:val="Cadre3"/>
+        <w:framePr w:wrap="around"/>
+      </w:pPr>
+    </w:p>
+    <w:p>
+      <w:pPr>
+        <w:pStyle w:val="Titre4"/>
+      </w:pPr>
+      <w:r>
+        <w:t>Documents</w:t>
+      </w:r>
+    </w:p>
+    <w:p>
+      <w:pPr>
+        <w:rPr>
+          <w:b/>
+          <w:bCs/>
+        </w:rPr>
+      </w:pPr>
+      <w:r>
+        <w:t xml:space="preserve">Les </w:t>
+      </w:r>
+      <w:r>
+        <w:rPr>
+          <w:b/>
+          <w:bCs/>
+        </w:rPr>
+        <w:t>documents</w:t>
+      </w:r>
+      <w:r>
+        <w:t xml:space="preserve"> devront être </w:t>
+      </w:r>
+      <w:r>
+        <w:rPr>
+          <w:b/>
+          <w:bCs/>
+        </w:rPr>
+        <w:t>nommés</w:t>
+      </w:r>
+      <w:r>
+        <w:t xml:space="preserve"> sous la forme </w:t>
+      </w:r>
+      <w:proofErr w:type="spellStart"/>
+      <w:r>
+        <w:rPr>
+          <w:b/>
+          <w:bCs/>
+        </w:rPr>
+        <w:t>nom_du_document</w:t>
+      </w:r>
+      <w:proofErr w:type="spellEnd"/>
+      <w:r>
+        <w:t xml:space="preserve">, avec les </w:t>
+      </w:r>
+      <w:r>
+        <w:rPr>
+          <w:b/>
+          <w:bCs/>
+        </w:rPr>
+        <w:t>mots séparés</w:t>
+      </w:r>
+      <w:r>
+        <w:t xml:space="preserve"> par des </w:t>
+      </w:r>
+      <w:proofErr w:type="spellStart"/>
+      <w:proofErr w:type="gramStart"/>
+      <w:r>
+        <w:rPr>
+          <w:b/>
+          <w:bCs/>
+        </w:rPr>
+        <w:t>underscore</w:t>
+      </w:r>
+      <w:proofErr w:type="spellEnd"/>
+      <w:r>
+        <w:rPr>
+          <w:b/>
+          <w:bCs/>
+        </w:rPr>
+        <w:t>(</w:t>
+      </w:r>
+      <w:proofErr w:type="gramEnd"/>
+      <w:r>
+        <w:rPr>
+          <w:b/>
+          <w:bCs/>
+        </w:rPr>
+        <w:t>_),</w:t>
+      </w:r>
+      <w:r>
+        <w:t xml:space="preserve"> le tout rangé dans le </w:t>
+      </w:r>
+      <w:r>
+        <w:rPr>
+          <w:b/>
+          <w:bCs/>
+        </w:rPr>
+        <w:t xml:space="preserve">dossier documentation du </w:t>
+      </w:r>
+      <w:proofErr w:type="spellStart"/>
+      <w:r>
+        <w:rPr>
+          <w:b/>
+          <w:bCs/>
+        </w:rPr>
+        <w:t>github</w:t>
+      </w:r>
+      <w:proofErr w:type="spellEnd"/>
+      <w:r>
+        <w:rPr>
+          <w:b/>
+          <w:bCs/>
+        </w:rPr>
+        <w:t>.</w:t>
+      </w:r>
+    </w:p>
+    <w:p>
+      <w:pPr>
+        <w:pStyle w:val="Cadre3"/>
+        <w:framePr w:wrap="around"/>
+      </w:pPr>
+    </w:p>
+    <w:p>
+      <w:pPr>
+        <w:pStyle w:val="Titre4"/>
+      </w:pPr>
+      <w:r>
+        <w:t>Code</w:t>
+      </w:r>
+    </w:p>
     <w:p>
       <w:r>
         <w:t xml:space="preserve">Des </w:t>
@@ -5217,6 +5348,7 @@
     </w:p>
     <w:p>
       <w:r>
+        <w:lastRenderedPageBreak/>
         <w:t>•</w:t>
       </w:r>
       <w:r>
@@ -6018,6 +6150,7 @@
           <w:szCs w:val="21"/>
           <w:lang w:eastAsia="fr-FR"/>
         </w:rPr>
+        <w:lastRenderedPageBreak/>
         <w:t>• Un fichier SCSS qui </w:t>
       </w:r>
       <w:r>
@@ -7815,6 +7948,7 @@
           <w:i/>
           <w:iCs/>
         </w:rPr>
+        <w:lastRenderedPageBreak/>
         <w:t>Exemple :</w:t>
       </w:r>
     </w:p>
@@ -8489,6 +8623,7 @@
       </w:pPr>
       <w:bookmarkStart w:id="26" w:name="_Toc70894644"/>
       <w:r>
+        <w:lastRenderedPageBreak/>
         <w:t>Service</w:t>
       </w:r>
       <w:bookmarkEnd w:id="26"/>
@@ -8628,7 +8763,6 @@
           <w:b/>
           <w:bCs/>
         </w:rPr>
-        <w:lastRenderedPageBreak/>
         <w:t xml:space="preserve">Commande de génération : </w:t>
       </w:r>
       <w:proofErr w:type="spellStart"/>
@@ -9090,6 +9224,7 @@
       </w:pPr>
       <w:bookmarkStart w:id="31" w:name="_Toc70894649"/>
       <w:r>
+        <w:lastRenderedPageBreak/>
         <w:t>HTML</w:t>
       </w:r>
       <w:bookmarkEnd w:id="31"/>
@@ -9209,7 +9344,6 @@
           <w:iCs/>
           <w:lang w:val="en-US"/>
         </w:rPr>
-        <w:lastRenderedPageBreak/>
         <w:t>Exemple</w:t>
       </w:r>
       <w:proofErr w:type="spellEnd"/>
@@ -9710,33 +9844,17 @@
           <w:bCs/>
           <w:i/>
           <w:iCs/>
-          <w:lang w:val="en-US"/>
-        </w:rPr>
-      </w:pPr>
-      <w:proofErr w:type="spellStart"/>
-      <w:proofErr w:type="gramStart"/>
+        </w:rPr>
+      </w:pPr>
       <w:r>
         <w:rPr>
           <w:b/>
           <w:bCs/>
           <w:i/>
           <w:iCs/>
-          <w:lang w:val="en-US"/>
-        </w:rPr>
-        <w:t>Exemple</w:t>
-      </w:r>
-      <w:proofErr w:type="spellEnd"/>
-      <w:r>
-        <w:rPr>
-          <w:b/>
-          <w:bCs/>
-          <w:i/>
-          <w:iCs/>
-          <w:lang w:val="en-US"/>
-        </w:rPr>
-        <w:t> :</w:t>
-      </w:r>
-      <w:proofErr w:type="gramEnd"/>
+        </w:rPr>
+        <w:t>Exemple :</w:t>
+      </w:r>
     </w:p>
     <w:p>
       <w:pPr>
@@ -9751,7 +9869,7 @@
           <w:color w:val="D4D4D4"/>
           <w:sz w:val="21"/>
           <w:szCs w:val="21"/>
-          <w:lang w:val="en-US" w:eastAsia="fr-FR"/>
+          <w:lang w:eastAsia="fr-FR"/>
         </w:rPr>
       </w:pPr>
       <w:proofErr w:type="gramStart"/>
@@ -9761,7 +9879,7 @@
           <w:color w:val="D7BA7D"/>
           <w:sz w:val="21"/>
           <w:szCs w:val="21"/>
-          <w:lang w:val="en-US" w:eastAsia="fr-FR"/>
+          <w:lang w:eastAsia="fr-FR"/>
         </w:rPr>
         <w:t>.</w:t>
       </w:r>
@@ -9772,7 +9890,7 @@
           <w:color w:val="D7BA7D"/>
           <w:sz w:val="21"/>
           <w:szCs w:val="21"/>
-          <w:lang w:val="en-US" w:eastAsia="fr-FR"/>
+          <w:lang w:eastAsia="fr-FR"/>
         </w:rPr>
         <w:t>bouton</w:t>
       </w:r>
@@ -9783,7 +9901,7 @@
           <w:color w:val="D7BA7D"/>
           <w:sz w:val="21"/>
           <w:szCs w:val="21"/>
-          <w:lang w:val="en-US" w:eastAsia="fr-FR"/>
+          <w:lang w:eastAsia="fr-FR"/>
         </w:rPr>
         <w:t>_deconnexion</w:t>
       </w:r>
@@ -9794,7 +9912,7 @@
           <w:color w:val="D4D4D4"/>
           <w:sz w:val="21"/>
           <w:szCs w:val="21"/>
-          <w:lang w:val="en-US" w:eastAsia="fr-FR"/>
+          <w:lang w:eastAsia="fr-FR"/>
         </w:rPr>
         <w:t> { </w:t>
       </w:r>
@@ -9812,26 +9930,27 @@
           <w:color w:val="D4D4D4"/>
           <w:sz w:val="21"/>
           <w:szCs w:val="21"/>
-          <w:lang w:val="en-US" w:eastAsia="fr-FR"/>
-        </w:rPr>
-      </w:pPr>
-      <w:r>
-        <w:rPr>
-          <w:rFonts w:ascii="Consolas" w:eastAsia="Times New Roman" w:hAnsi="Consolas"/>
-          <w:color w:val="D4D4D4"/>
-          <w:sz w:val="21"/>
-          <w:szCs w:val="21"/>
-          <w:lang w:val="en-US" w:eastAsia="fr-FR"/>
+          <w:lang w:eastAsia="fr-FR"/>
+        </w:rPr>
+      </w:pPr>
+      <w:r>
+        <w:rPr>
+          <w:rFonts w:ascii="Consolas" w:eastAsia="Times New Roman" w:hAnsi="Consolas"/>
+          <w:color w:val="D4D4D4"/>
+          <w:sz w:val="21"/>
+          <w:szCs w:val="21"/>
+          <w:lang w:eastAsia="fr-FR"/>
         </w:rPr>
         <w:t>    </w:t>
       </w:r>
+      <w:proofErr w:type="gramStart"/>
       <w:r>
         <w:rPr>
           <w:rFonts w:ascii="Consolas" w:eastAsia="Times New Roman" w:hAnsi="Consolas"/>
           <w:color w:val="9CDCFE"/>
           <w:sz w:val="21"/>
           <w:szCs w:val="21"/>
-          <w:lang w:val="en-US" w:eastAsia="fr-FR"/>
+          <w:lang w:eastAsia="fr-FR"/>
         </w:rPr>
         <w:t>position</w:t>
       </w:r>
@@ -9841,27 +9960,40 @@
           <w:color w:val="D4D4D4"/>
           <w:sz w:val="21"/>
           <w:szCs w:val="21"/>
-          <w:lang w:val="en-US" w:eastAsia="fr-FR"/>
-        </w:rPr>
-        <w:t>: </w:t>
-      </w:r>
+          <w:lang w:eastAsia="fr-FR"/>
+        </w:rPr>
+        <w:t>:</w:t>
+      </w:r>
+      <w:proofErr w:type="gramEnd"/>
+      <w:r>
+        <w:rPr>
+          <w:rFonts w:ascii="Consolas" w:eastAsia="Times New Roman" w:hAnsi="Consolas"/>
+          <w:color w:val="D4D4D4"/>
+          <w:sz w:val="21"/>
+          <w:szCs w:val="21"/>
+          <w:lang w:eastAsia="fr-FR"/>
+        </w:rPr>
+        <w:t> </w:t>
+      </w:r>
+      <w:proofErr w:type="spellStart"/>
       <w:r>
         <w:rPr>
           <w:rFonts w:ascii="Consolas" w:eastAsia="Times New Roman" w:hAnsi="Consolas"/>
           <w:color w:val="CE9178"/>
           <w:sz w:val="21"/>
           <w:szCs w:val="21"/>
-          <w:lang w:val="en-US" w:eastAsia="fr-FR"/>
+          <w:lang w:eastAsia="fr-FR"/>
         </w:rPr>
         <w:t>fixed</w:t>
       </w:r>
-      <w:r>
-        <w:rPr>
-          <w:rFonts w:ascii="Consolas" w:eastAsia="Times New Roman" w:hAnsi="Consolas"/>
-          <w:color w:val="D4D4D4"/>
-          <w:sz w:val="21"/>
-          <w:szCs w:val="21"/>
-          <w:lang w:val="en-US" w:eastAsia="fr-FR"/>
+      <w:proofErr w:type="spellEnd"/>
+      <w:r>
+        <w:rPr>
+          <w:rFonts w:ascii="Consolas" w:eastAsia="Times New Roman" w:hAnsi="Consolas"/>
+          <w:color w:val="D4D4D4"/>
+          <w:sz w:val="21"/>
+          <w:szCs w:val="21"/>
+          <w:lang w:eastAsia="fr-FR"/>
         </w:rPr>
         <w:t>; </w:t>
       </w:r>
@@ -9888,7 +10020,7 @@
           <w:color w:val="D4D4D4"/>
           <w:sz w:val="21"/>
           <w:szCs w:val="21"/>
-          <w:lang w:val="en-US" w:eastAsia="fr-FR"/>
+          <w:lang w:eastAsia="fr-FR"/>
         </w:rPr>
         <w:t>    </w:t>
       </w:r>
@@ -11008,6 +11140,7 @@
           <w:i/>
           <w:iCs/>
         </w:rPr>
+        <w:lastRenderedPageBreak/>
         <w:t>Exemples :</w:t>
       </w:r>
     </w:p>
@@ -11599,6 +11732,7 @@
         <w:rPr>
           <w:noProof/>
         </w:rPr>
+        <w:lastRenderedPageBreak/>
         <w:drawing>
           <wp:inline distT="0" distB="0" distL="0" distR="0" wp14:anchorId="1E441DE7" wp14:editId="09A4CB4B">
             <wp:extent cx="4876800" cy="3933370"/>
@@ -12010,6 +12144,7 @@
         <w:jc w:val="both"/>
       </w:pPr>
       <w:r>
+        <w:lastRenderedPageBreak/>
         <w:t>Parmi les modules natifs de Node.js, on retrouve http qui permet le développement de serveur HTTP. Il est donc possible de se passer de serveurs web tels que Nginx ou Apache lors du déploiement de sites et d'applications web développés avec Node.js.</w:t>
       </w:r>
     </w:p>
@@ -12381,6 +12516,7 @@
       </w:pPr>
       <w:bookmarkStart w:id="44" w:name="_Toc70894662"/>
       <w:r>
+        <w:lastRenderedPageBreak/>
         <w:t>Formalisme</w:t>
       </w:r>
       <w:bookmarkEnd w:id="44"/>
@@ -12673,6 +12809,7 @@
           <w:szCs w:val="21"/>
           <w:lang w:eastAsia="fr-FR"/>
         </w:rPr>
+        <w:lastRenderedPageBreak/>
         <w:t>// Connexion à la base de données et définition des propriétés par défaut pour les models</w:t>
       </w:r>
     </w:p>
@@ -14031,7 +14168,6 @@
           <w:szCs w:val="21"/>
           <w:lang w:val="en-US" w:eastAsia="fr-FR"/>
         </w:rPr>
-        <w:lastRenderedPageBreak/>
         <w:t>    </w:t>
       </w:r>
       <w:proofErr w:type="spellStart"/>
@@ -16710,7 +16846,6 @@
           <w:szCs w:val="21"/>
           <w:lang w:val="en-US" w:eastAsia="fr-FR"/>
         </w:rPr>
-        <w:lastRenderedPageBreak/>
         <w:t>ticket</w:t>
       </w:r>
       <w:r>
@@ -18118,6 +18253,7 @@
           <w:szCs w:val="21"/>
           <w:lang w:eastAsia="fr-FR"/>
         </w:rPr>
+        <w:lastRenderedPageBreak/>
         <w:t>  </w:t>
       </w:r>
       <w:proofErr w:type="spellStart"/>
@@ -19176,7 +19312,6 @@
           <w:szCs w:val="21"/>
           <w:lang w:val="en-US" w:eastAsia="fr-FR"/>
         </w:rPr>
-        <w:lastRenderedPageBreak/>
         <w:t>const</w:t>
       </w:r>
       <w:r>
@@ -19910,7 +20045,7 @@
           <w:color w:val="D4D4D4"/>
           <w:sz w:val="21"/>
           <w:szCs w:val="21"/>
-          <w:lang w:eastAsia="fr-FR"/>
+          <w:lang w:val="en-US" w:eastAsia="fr-FR"/>
         </w:rPr>
       </w:pPr>
       <w:r>
@@ -19924,14 +20059,13 @@
         <w:t>        </w:t>
       </w:r>
       <w:proofErr w:type="spellStart"/>
-      <w:proofErr w:type="gramStart"/>
       <w:r>
         <w:rPr>
           <w:rFonts w:ascii="Consolas" w:eastAsia="Times New Roman" w:hAnsi="Consolas"/>
           <w:color w:val="9CDCFE"/>
           <w:sz w:val="21"/>
           <w:szCs w:val="21"/>
-          <w:lang w:eastAsia="fr-FR"/>
+          <w:lang w:val="en-US" w:eastAsia="fr-FR"/>
         </w:rPr>
         <w:t>subQuery</w:t>
       </w:r>
@@ -19942,18 +20076,17 @@
           <w:color w:val="9CDCFE"/>
           <w:sz w:val="21"/>
           <w:szCs w:val="21"/>
-          <w:lang w:eastAsia="fr-FR"/>
+          <w:lang w:val="en-US" w:eastAsia="fr-FR"/>
         </w:rPr>
         <w:t>:</w:t>
       </w:r>
-      <w:proofErr w:type="gramEnd"/>
-      <w:r>
-        <w:rPr>
-          <w:rFonts w:ascii="Consolas" w:eastAsia="Times New Roman" w:hAnsi="Consolas"/>
-          <w:color w:val="D4D4D4"/>
-          <w:sz w:val="21"/>
-          <w:szCs w:val="21"/>
-          <w:lang w:eastAsia="fr-FR"/>
+      <w:r>
+        <w:rPr>
+          <w:rFonts w:ascii="Consolas" w:eastAsia="Times New Roman" w:hAnsi="Consolas"/>
+          <w:color w:val="D4D4D4"/>
+          <w:sz w:val="21"/>
+          <w:szCs w:val="21"/>
+          <w:lang w:val="en-US" w:eastAsia="fr-FR"/>
         </w:rPr>
         <w:t> </w:t>
       </w:r>
@@ -19963,7 +20096,7 @@
           <w:color w:val="569CD6"/>
           <w:sz w:val="21"/>
           <w:szCs w:val="21"/>
-          <w:lang w:eastAsia="fr-FR"/>
+          <w:lang w:val="en-US" w:eastAsia="fr-FR"/>
         </w:rPr>
         <w:t>false</w:t>
       </w:r>
@@ -19973,7 +20106,7 @@
           <w:color w:val="D4D4D4"/>
           <w:sz w:val="21"/>
           <w:szCs w:val="21"/>
-          <w:lang w:eastAsia="fr-FR"/>
+          <w:lang w:val="en-US" w:eastAsia="fr-FR"/>
         </w:rPr>
         <w:t>,</w:t>
       </w:r>
@@ -19991,102 +20124,88 @@
           <w:color w:val="D4D4D4"/>
           <w:sz w:val="21"/>
           <w:szCs w:val="21"/>
-          <w:lang w:eastAsia="fr-FR"/>
-        </w:rPr>
-      </w:pPr>
-      <w:r>
-        <w:rPr>
-          <w:rFonts w:ascii="Consolas" w:eastAsia="Times New Roman" w:hAnsi="Consolas"/>
-          <w:color w:val="D4D4D4"/>
-          <w:sz w:val="21"/>
-          <w:szCs w:val="21"/>
-          <w:lang w:eastAsia="fr-FR"/>
+          <w:lang w:val="en-US" w:eastAsia="fr-FR"/>
+        </w:rPr>
+      </w:pPr>
+      <w:r>
+        <w:rPr>
+          <w:rFonts w:ascii="Consolas" w:eastAsia="Times New Roman" w:hAnsi="Consolas"/>
+          <w:color w:val="D4D4D4"/>
+          <w:sz w:val="21"/>
+          <w:szCs w:val="21"/>
+          <w:lang w:val="en-US" w:eastAsia="fr-FR"/>
         </w:rPr>
         <w:t>        </w:t>
       </w:r>
+      <w:r>
+        <w:rPr>
+          <w:rFonts w:ascii="Consolas" w:eastAsia="Times New Roman" w:hAnsi="Consolas"/>
+          <w:color w:val="9CDCFE"/>
+          <w:sz w:val="21"/>
+          <w:szCs w:val="21"/>
+          <w:lang w:val="en-US" w:eastAsia="fr-FR"/>
+        </w:rPr>
+        <w:t>order:</w:t>
+      </w:r>
+      <w:r>
+        <w:rPr>
+          <w:rFonts w:ascii="Consolas" w:eastAsia="Times New Roman" w:hAnsi="Consolas"/>
+          <w:color w:val="D4D4D4"/>
+          <w:sz w:val="21"/>
+          <w:szCs w:val="21"/>
+          <w:lang w:val="en-US" w:eastAsia="fr-FR"/>
+        </w:rPr>
+        <w:t> [[</w:t>
+      </w:r>
+      <w:r>
+        <w:rPr>
+          <w:rFonts w:ascii="Consolas" w:eastAsia="Times New Roman" w:hAnsi="Consolas"/>
+          <w:color w:val="CE9178"/>
+          <w:sz w:val="21"/>
+          <w:szCs w:val="21"/>
+          <w:lang w:val="en-US" w:eastAsia="fr-FR"/>
+        </w:rPr>
+        <w:t>'</w:t>
+      </w:r>
       <w:proofErr w:type="spellStart"/>
-      <w:proofErr w:type="gramStart"/>
-      <w:r>
-        <w:rPr>
-          <w:rFonts w:ascii="Consolas" w:eastAsia="Times New Roman" w:hAnsi="Consolas"/>
-          <w:color w:val="9CDCFE"/>
-          <w:sz w:val="21"/>
-          <w:szCs w:val="21"/>
-          <w:lang w:eastAsia="fr-FR"/>
-        </w:rPr>
-        <w:t>order</w:t>
+      <w:r>
+        <w:rPr>
+          <w:rFonts w:ascii="Consolas" w:eastAsia="Times New Roman" w:hAnsi="Consolas"/>
+          <w:color w:val="CE9178"/>
+          <w:sz w:val="21"/>
+          <w:szCs w:val="21"/>
+          <w:lang w:val="en-US" w:eastAsia="fr-FR"/>
+        </w:rPr>
+        <w:t>id_utilisateur</w:t>
       </w:r>
       <w:proofErr w:type="spellEnd"/>
       <w:r>
         <w:rPr>
           <w:rFonts w:ascii="Consolas" w:eastAsia="Times New Roman" w:hAnsi="Consolas"/>
-          <w:color w:val="9CDCFE"/>
-          <w:sz w:val="21"/>
-          <w:szCs w:val="21"/>
-          <w:lang w:eastAsia="fr-FR"/>
-        </w:rPr>
-        <w:t>:</w:t>
-      </w:r>
-      <w:proofErr w:type="gramEnd"/>
-      <w:r>
-        <w:rPr>
-          <w:rFonts w:ascii="Consolas" w:eastAsia="Times New Roman" w:hAnsi="Consolas"/>
-          <w:color w:val="D4D4D4"/>
-          <w:sz w:val="21"/>
-          <w:szCs w:val="21"/>
-          <w:lang w:eastAsia="fr-FR"/>
-        </w:rPr>
-        <w:t> [[</w:t>
-      </w:r>
-      <w:r>
-        <w:rPr>
-          <w:rFonts w:ascii="Consolas" w:eastAsia="Times New Roman" w:hAnsi="Consolas"/>
           <w:color w:val="CE9178"/>
           <w:sz w:val="21"/>
           <w:szCs w:val="21"/>
-          <w:lang w:eastAsia="fr-FR"/>
+          <w:lang w:val="en-US" w:eastAsia="fr-FR"/>
         </w:rPr>
         <w:t>'</w:t>
       </w:r>
-      <w:proofErr w:type="spellStart"/>
+      <w:r>
+        <w:rPr>
+          <w:rFonts w:ascii="Consolas" w:eastAsia="Times New Roman" w:hAnsi="Consolas"/>
+          <w:color w:val="D4D4D4"/>
+          <w:sz w:val="21"/>
+          <w:szCs w:val="21"/>
+          <w:lang w:val="en-US" w:eastAsia="fr-FR"/>
+        </w:rPr>
+        <w:t>, </w:t>
+      </w:r>
       <w:r>
         <w:rPr>
           <w:rFonts w:ascii="Consolas" w:eastAsia="Times New Roman" w:hAnsi="Consolas"/>
           <w:color w:val="CE9178"/>
           <w:sz w:val="21"/>
           <w:szCs w:val="21"/>
-          <w:lang w:eastAsia="fr-FR"/>
-        </w:rPr>
-        <w:t>id_utilisateur</w:t>
-      </w:r>
-      <w:proofErr w:type="spellEnd"/>
-      <w:r>
-        <w:rPr>
-          <w:rFonts w:ascii="Consolas" w:eastAsia="Times New Roman" w:hAnsi="Consolas"/>
-          <w:color w:val="CE9178"/>
-          <w:sz w:val="21"/>
-          <w:szCs w:val="21"/>
-          <w:lang w:eastAsia="fr-FR"/>
-        </w:rPr>
-        <w:t>'</w:t>
-      </w:r>
-      <w:r>
-        <w:rPr>
-          <w:rFonts w:ascii="Consolas" w:eastAsia="Times New Roman" w:hAnsi="Consolas"/>
-          <w:color w:val="D4D4D4"/>
-          <w:sz w:val="21"/>
-          <w:szCs w:val="21"/>
-          <w:lang w:eastAsia="fr-FR"/>
-        </w:rPr>
-        <w:t>, </w:t>
-      </w:r>
-      <w:r>
-        <w:rPr>
-          <w:rFonts w:ascii="Consolas" w:eastAsia="Times New Roman" w:hAnsi="Consolas"/>
-          <w:color w:val="CE9178"/>
-          <w:sz w:val="21"/>
-          <w:szCs w:val="21"/>
-          <w:lang w:eastAsia="fr-FR"/>
+          <w:lang w:val="en-US" w:eastAsia="fr-FR"/>
         </w:rPr>
         <w:t>'ASC'</w:t>
       </w:r>
@@ -20096,7 +20215,7 @@
           <w:color w:val="D4D4D4"/>
           <w:sz w:val="21"/>
           <w:szCs w:val="21"/>
-          <w:lang w:eastAsia="fr-FR"/>
+          <w:lang w:val="en-US" w:eastAsia="fr-FR"/>
         </w:rPr>
         <w:t>]],</w:t>
       </w:r>
@@ -20123,7 +20242,7 @@
           <w:color w:val="D4D4D4"/>
           <w:sz w:val="21"/>
           <w:szCs w:val="21"/>
-          <w:lang w:eastAsia="fr-FR"/>
+          <w:lang w:val="en-US" w:eastAsia="fr-FR"/>
         </w:rPr>
         <w:t>        </w:t>
       </w:r>
@@ -20720,6 +20839,7 @@
           <w:szCs w:val="21"/>
           <w:lang w:eastAsia="fr-FR"/>
         </w:rPr>
+        <w:lastRenderedPageBreak/>
         <w:t>    </w:t>
       </w:r>
       <w:proofErr w:type="gramStart"/>
@@ -22547,18 +22667,17 @@
           <w:color w:val="D4D4D4"/>
           <w:sz w:val="21"/>
           <w:szCs w:val="21"/>
-          <w:lang w:eastAsia="fr-FR"/>
-        </w:rPr>
-      </w:pPr>
-      <w:r>
-        <w:rPr>
-          <w:rFonts w:ascii="Consolas" w:eastAsia="Times New Roman" w:hAnsi="Consolas"/>
-          <w:color w:val="D4D4D4"/>
-          <w:sz w:val="21"/>
-          <w:szCs w:val="21"/>
-          <w:lang w:val="en-US" w:eastAsia="fr-FR"/>
-        </w:rPr>
-        <w:lastRenderedPageBreak/>
+          <w:lang w:val="en-US" w:eastAsia="fr-FR"/>
+        </w:rPr>
+      </w:pPr>
+      <w:r>
+        <w:rPr>
+          <w:rFonts w:ascii="Consolas" w:eastAsia="Times New Roman" w:hAnsi="Consolas"/>
+          <w:color w:val="D4D4D4"/>
+          <w:sz w:val="21"/>
+          <w:szCs w:val="21"/>
+          <w:lang w:val="en-US" w:eastAsia="fr-FR"/>
+        </w:rPr>
         <w:t>        </w:t>
       </w:r>
       <w:proofErr w:type="spellStart"/>
@@ -22569,7 +22688,7 @@
           <w:color w:val="9CDCFE"/>
           <w:sz w:val="21"/>
           <w:szCs w:val="21"/>
-          <w:lang w:eastAsia="fr-FR"/>
+          <w:lang w:val="en-US" w:eastAsia="fr-FR"/>
         </w:rPr>
         <w:t>res</w:t>
       </w:r>
@@ -22579,7 +22698,7 @@
           <w:color w:val="D4D4D4"/>
           <w:sz w:val="21"/>
           <w:szCs w:val="21"/>
-          <w:lang w:eastAsia="fr-FR"/>
+          <w:lang w:val="en-US" w:eastAsia="fr-FR"/>
         </w:rPr>
         <w:t>.</w:t>
       </w:r>
@@ -22589,7 +22708,7 @@
           <w:color w:val="DCDCAA"/>
           <w:sz w:val="21"/>
           <w:szCs w:val="21"/>
-          <w:lang w:eastAsia="fr-FR"/>
+          <w:lang w:val="en-US" w:eastAsia="fr-FR"/>
         </w:rPr>
         <w:t>status</w:t>
       </w:r>
@@ -22601,7 +22720,7 @@
           <w:color w:val="D4D4D4"/>
           <w:sz w:val="21"/>
           <w:szCs w:val="21"/>
-          <w:lang w:eastAsia="fr-FR"/>
+          <w:lang w:val="en-US" w:eastAsia="fr-FR"/>
         </w:rPr>
         <w:t>(</w:t>
       </w:r>
@@ -22611,7 +22730,7 @@
           <w:color w:val="B5CEA8"/>
           <w:sz w:val="21"/>
           <w:szCs w:val="21"/>
-          <w:lang w:eastAsia="fr-FR"/>
+          <w:lang w:val="en-US" w:eastAsia="fr-FR"/>
         </w:rPr>
         <w:t>500</w:t>
       </w:r>
@@ -22621,51 +22740,47 @@
           <w:color w:val="D4D4D4"/>
           <w:sz w:val="21"/>
           <w:szCs w:val="21"/>
-          <w:lang w:eastAsia="fr-FR"/>
+          <w:lang w:val="en-US" w:eastAsia="fr-FR"/>
         </w:rPr>
         <w:t>).</w:t>
       </w:r>
-      <w:proofErr w:type="spellStart"/>
       <w:r>
         <w:rPr>
           <w:rFonts w:ascii="Consolas" w:eastAsia="Times New Roman" w:hAnsi="Consolas"/>
           <w:color w:val="DCDCAA"/>
           <w:sz w:val="21"/>
           <w:szCs w:val="21"/>
-          <w:lang w:eastAsia="fr-FR"/>
+          <w:lang w:val="en-US" w:eastAsia="fr-FR"/>
         </w:rPr>
         <w:t>json</w:t>
       </w:r>
-      <w:proofErr w:type="spellEnd"/>
-      <w:r>
-        <w:rPr>
-          <w:rFonts w:ascii="Consolas" w:eastAsia="Times New Roman" w:hAnsi="Consolas"/>
-          <w:color w:val="D4D4D4"/>
-          <w:sz w:val="21"/>
-          <w:szCs w:val="21"/>
-          <w:lang w:eastAsia="fr-FR"/>
+      <w:r>
+        <w:rPr>
+          <w:rFonts w:ascii="Consolas" w:eastAsia="Times New Roman" w:hAnsi="Consolas"/>
+          <w:color w:val="D4D4D4"/>
+          <w:sz w:val="21"/>
+          <w:szCs w:val="21"/>
+          <w:lang w:val="en-US" w:eastAsia="fr-FR"/>
         </w:rPr>
         <w:t>(</w:t>
       </w:r>
-      <w:proofErr w:type="spellStart"/>
       <w:r>
         <w:rPr>
           <w:rFonts w:ascii="Consolas" w:eastAsia="Times New Roman" w:hAnsi="Consolas"/>
           <w:color w:val="9CDCFE"/>
           <w:sz w:val="21"/>
           <w:szCs w:val="21"/>
-          <w:lang w:eastAsia="fr-FR"/>
+          <w:lang w:val="en-US" w:eastAsia="fr-FR"/>
         </w:rPr>
         <w:t>err</w:t>
       </w:r>
-      <w:proofErr w:type="spellEnd"/>
-      <w:r>
-        <w:rPr>
-          <w:rFonts w:ascii="Consolas" w:eastAsia="Times New Roman" w:hAnsi="Consolas"/>
-          <w:color w:val="D4D4D4"/>
-          <w:sz w:val="21"/>
-          <w:szCs w:val="21"/>
-          <w:lang w:eastAsia="fr-FR"/>
+      <w:r>
+        <w:rPr>
+          <w:rFonts w:ascii="Consolas" w:eastAsia="Times New Roman" w:hAnsi="Consolas"/>
+          <w:color w:val="D4D4D4"/>
+          <w:sz w:val="21"/>
+          <w:szCs w:val="21"/>
+          <w:lang w:val="en-US" w:eastAsia="fr-FR"/>
         </w:rPr>
         <w:t>);</w:t>
       </w:r>
@@ -22692,7 +22807,7 @@
           <w:color w:val="D4D4D4"/>
           <w:sz w:val="21"/>
           <w:szCs w:val="21"/>
-          <w:lang w:eastAsia="fr-FR"/>
+          <w:lang w:val="en-US" w:eastAsia="fr-FR"/>
         </w:rPr>
         <w:t>    </w:t>
       </w:r>
@@ -22889,6 +23004,7 @@
     </w:p>
     <w:p>
       <w:r>
+        <w:lastRenderedPageBreak/>
         <w:t>API_URL=</w:t>
       </w:r>
       <w:r>
@@ -23381,7 +23497,7 @@
           <w:color w:val="D4D4D4"/>
           <w:sz w:val="21"/>
           <w:szCs w:val="21"/>
-          <w:lang w:val="en-US" w:eastAsia="fr-FR"/>
+          <w:lang w:eastAsia="fr-FR"/>
         </w:rPr>
       </w:pPr>
       <w:r>
@@ -23401,7 +23517,7 @@
           <w:color w:val="9CDCFE"/>
           <w:sz w:val="21"/>
           <w:szCs w:val="21"/>
-          <w:lang w:val="en-US" w:eastAsia="fr-FR"/>
+          <w:lang w:eastAsia="fr-FR"/>
         </w:rPr>
         <w:t>axios</w:t>
       </w:r>
@@ -23411,7 +23527,7 @@
           <w:color w:val="D4D4D4"/>
           <w:sz w:val="21"/>
           <w:szCs w:val="21"/>
-          <w:lang w:val="en-US" w:eastAsia="fr-FR"/>
+          <w:lang w:eastAsia="fr-FR"/>
         </w:rPr>
         <w:t>.</w:t>
       </w:r>
@@ -23421,7 +23537,7 @@
           <w:color w:val="DCDCAA"/>
           <w:sz w:val="21"/>
           <w:szCs w:val="21"/>
-          <w:lang w:val="en-US" w:eastAsia="fr-FR"/>
+          <w:lang w:eastAsia="fr-FR"/>
         </w:rPr>
         <w:t>post</w:t>
       </w:r>
@@ -23431,7 +23547,7 @@
           <w:color w:val="D4D4D4"/>
           <w:sz w:val="21"/>
           <w:szCs w:val="21"/>
-          <w:lang w:val="en-US" w:eastAsia="fr-FR"/>
+          <w:lang w:eastAsia="fr-FR"/>
         </w:rPr>
         <w:t>(</w:t>
       </w:r>
@@ -23442,7 +23558,7 @@
           <w:color w:val="4FC1FF"/>
           <w:sz w:val="21"/>
           <w:szCs w:val="21"/>
-          <w:lang w:val="en-US" w:eastAsia="fr-FR"/>
+          <w:lang w:eastAsia="fr-FR"/>
         </w:rPr>
         <w:t>url_base</w:t>
       </w:r>
@@ -23452,7 +23568,7 @@
           <w:color w:val="D4D4D4"/>
           <w:sz w:val="21"/>
           <w:szCs w:val="21"/>
-          <w:lang w:val="en-US" w:eastAsia="fr-FR"/>
+          <w:lang w:eastAsia="fr-FR"/>
         </w:rPr>
         <w:t> + </w:t>
       </w:r>
@@ -23462,7 +23578,7 @@
           <w:color w:val="CE9178"/>
           <w:sz w:val="21"/>
           <w:szCs w:val="21"/>
-          <w:lang w:val="en-US" w:eastAsia="fr-FR"/>
+          <w:lang w:eastAsia="fr-FR"/>
         </w:rPr>
         <w:t>":"</w:t>
       </w:r>
@@ -23472,7 +23588,7 @@
           <w:color w:val="D4D4D4"/>
           <w:sz w:val="21"/>
           <w:szCs w:val="21"/>
-          <w:lang w:val="en-US" w:eastAsia="fr-FR"/>
+          <w:lang w:eastAsia="fr-FR"/>
         </w:rPr>
         <w:t> + </w:t>
       </w:r>
@@ -23482,7 +23598,7 @@
           <w:color w:val="4FC1FF"/>
           <w:sz w:val="21"/>
           <w:szCs w:val="21"/>
-          <w:lang w:val="en-US" w:eastAsia="fr-FR"/>
+          <w:lang w:eastAsia="fr-FR"/>
         </w:rPr>
         <w:t>port</w:t>
       </w:r>
@@ -23492,7 +23608,7 @@
           <w:color w:val="D4D4D4"/>
           <w:sz w:val="21"/>
           <w:szCs w:val="21"/>
-          <w:lang w:val="en-US" w:eastAsia="fr-FR"/>
+          <w:lang w:eastAsia="fr-FR"/>
         </w:rPr>
         <w:t> + </w:t>
       </w:r>
@@ -23502,7 +23618,7 @@
           <w:color w:val="CE9178"/>
           <w:sz w:val="21"/>
           <w:szCs w:val="21"/>
-          <w:lang w:val="en-US" w:eastAsia="fr-FR"/>
+          <w:lang w:eastAsia="fr-FR"/>
         </w:rPr>
         <w:t>"/utilisateur/connexion"</w:t>
       </w:r>
@@ -23512,7 +23628,7 @@
           <w:color w:val="D4D4D4"/>
           <w:sz w:val="21"/>
           <w:szCs w:val="21"/>
-          <w:lang w:val="en-US" w:eastAsia="fr-FR"/>
+          <w:lang w:eastAsia="fr-FR"/>
         </w:rPr>
         <w:t>, </w:t>
       </w:r>
@@ -23522,7 +23638,7 @@
           <w:color w:val="9CDCFE"/>
           <w:sz w:val="21"/>
           <w:szCs w:val="21"/>
-          <w:lang w:val="en-US" w:eastAsia="fr-FR"/>
+          <w:lang w:eastAsia="fr-FR"/>
         </w:rPr>
         <w:t>entete</w:t>
       </w:r>
@@ -23532,7 +23648,7 @@
           <w:color w:val="D4D4D4"/>
           <w:sz w:val="21"/>
           <w:szCs w:val="21"/>
-          <w:lang w:val="en-US" w:eastAsia="fr-FR"/>
+          <w:lang w:eastAsia="fr-FR"/>
         </w:rPr>
         <w:t>)</w:t>
       </w:r>
@@ -23559,7 +23675,7 @@
           <w:color w:val="D4D4D4"/>
           <w:sz w:val="21"/>
           <w:szCs w:val="21"/>
-          <w:lang w:val="en-US" w:eastAsia="fr-FR"/>
+          <w:lang w:eastAsia="fr-FR"/>
         </w:rPr>
         <w:t>    </w:t>
       </w:r>
@@ -23965,7 +24081,6 @@
           <w:szCs w:val="21"/>
           <w:lang w:val="en-US" w:eastAsia="fr-FR"/>
         </w:rPr>
-        <w:lastRenderedPageBreak/>
         <w:t>    })</w:t>
       </w:r>
     </w:p>
@@ -24929,6 +25044,7 @@
           <w:szCs w:val="21"/>
           <w:lang w:val="en-US" w:eastAsia="fr-FR"/>
         </w:rPr>
+        <w:lastRenderedPageBreak/>
         <w:t>      </w:t>
       </w:r>
       <w:r>
@@ -25806,7 +25922,6 @@
         <w:rPr>
           <w:noProof/>
         </w:rPr>
-        <w:lastRenderedPageBreak/>
         <w:drawing>
           <wp:inline distT="0" distB="0" distL="0" distR="0" wp14:anchorId="7726DBB4" wp14:editId="5CAE54E7">
             <wp:extent cx="5760720" cy="2936240"/>
@@ -25935,6 +26050,7 @@
         <w:rPr>
           <w:noProof/>
         </w:rPr>
+        <w:lastRenderedPageBreak/>
         <w:drawing>
           <wp:inline distT="0" distB="0" distL="0" distR="0" wp14:anchorId="6B5DB35F" wp14:editId="027B07B4">
             <wp:extent cx="5391150" cy="2695575"/>
@@ -26092,7 +26208,6 @@
         <w:rPr>
           <w:noProof/>
         </w:rPr>
-        <w:lastRenderedPageBreak/>
         <w:drawing>
           <wp:inline distT="0" distB="0" distL="0" distR="0" wp14:anchorId="0F9E4772" wp14:editId="74AA8197">
             <wp:extent cx="5760720" cy="2554605"/>
@@ -26350,6 +26465,7 @@
     </w:p>
     <w:p>
       <w:r>
+        <w:lastRenderedPageBreak/>
         <w:t xml:space="preserve">Les </w:t>
       </w:r>
       <w:r>
@@ -26901,7 +27017,6 @@
     </w:p>
     <w:p>
       <w:r>
-        <w:lastRenderedPageBreak/>
         <w:t xml:space="preserve">Les </w:t>
       </w:r>
       <w:r>
@@ -28031,6 +28146,7 @@
           <w:szCs w:val="21"/>
           <w:lang w:val="en-US" w:eastAsia="fr-FR"/>
         </w:rPr>
+        <w:lastRenderedPageBreak/>
         <w:t>  RETURNING </w:t>
       </w:r>
       <w:proofErr w:type="spellStart"/>
@@ -29528,7 +29644,6 @@
           <w:szCs w:val="21"/>
           <w:lang w:eastAsia="fr-FR"/>
         </w:rPr>
-        <w:lastRenderedPageBreak/>
         <w:t>LANGUAGE</w:t>
       </w:r>
       <w:r>
@@ -29672,6 +29787,7 @@
         <w:rPr>
           <w:noProof/>
         </w:rPr>
+        <w:lastRenderedPageBreak/>
         <w:drawing>
           <wp:inline distT="0" distB="0" distL="0" distR="0" wp14:anchorId="1599C364" wp14:editId="1FAE5503">
             <wp:extent cx="5760720" cy="4415790"/>
@@ -29769,7 +29885,6 @@
       </w:pPr>
       <w:bookmarkStart w:id="52" w:name="_Toc70894672"/>
       <w:r>
-        <w:lastRenderedPageBreak/>
         <w:t>Rédaction des modes opératoires</w:t>
       </w:r>
       <w:bookmarkEnd w:id="52"/>
@@ -29837,6 +29952,7 @@
       </w:pPr>
       <w:bookmarkStart w:id="56" w:name="_Toc70894676"/>
       <w:r>
+        <w:lastRenderedPageBreak/>
         <w:t>Modes opératoires fonctionnels</w:t>
       </w:r>
       <w:bookmarkEnd w:id="56"/>

</xml_diff>

<commit_message>
Mise à jour de la charte
</commit_message>
<xml_diff>
--- a/documentation/charte_developpeur.docx
+++ b/documentation/charte_developpeur.docx
@@ -612,7 +612,7 @@
         <w:rPr>
           <w:noProof/>
         </w:rPr>
-        <w:instrText xml:space="preserve"> PAGEREF _Toc70894624 \h </w:instrText>
+        <w:instrText xml:space="preserve"> PAGEREF _Toc71027696 \h </w:instrText>
       </w:r>
       <w:r>
         <w:rPr>
@@ -678,7 +678,7 @@
         <w:rPr>
           <w:noProof/>
         </w:rPr>
-        <w:instrText xml:space="preserve"> PAGEREF _Toc70894625 \h </w:instrText>
+        <w:instrText xml:space="preserve"> PAGEREF _Toc71027697 \h </w:instrText>
       </w:r>
       <w:r>
         <w:rPr>
@@ -744,7 +744,7 @@
         <w:rPr>
           <w:noProof/>
         </w:rPr>
-        <w:instrText xml:space="preserve"> PAGEREF _Toc70894626 \h </w:instrText>
+        <w:instrText xml:space="preserve"> PAGEREF _Toc71027698 \h </w:instrText>
       </w:r>
       <w:r>
         <w:rPr>
@@ -805,7 +805,7 @@
         <w:rPr>
           <w:noProof/>
         </w:rPr>
-        <w:instrText xml:space="preserve"> PAGEREF _Toc70894627 \h </w:instrText>
+        <w:instrText xml:space="preserve"> PAGEREF _Toc71027699 \h </w:instrText>
       </w:r>
       <w:r>
         <w:rPr>
@@ -866,7 +866,7 @@
         <w:rPr>
           <w:noProof/>
         </w:rPr>
-        <w:instrText xml:space="preserve"> PAGEREF _Toc70894628 \h </w:instrText>
+        <w:instrText xml:space="preserve"> PAGEREF _Toc71027700 \h </w:instrText>
       </w:r>
       <w:r>
         <w:rPr>
@@ -925,7 +925,7 @@
         <w:rPr>
           <w:noProof/>
         </w:rPr>
-        <w:instrText xml:space="preserve"> PAGEREF _Toc70894629 \h </w:instrText>
+        <w:instrText xml:space="preserve"> PAGEREF _Toc71027701 \h </w:instrText>
       </w:r>
       <w:r>
         <w:rPr>
@@ -983,7 +983,7 @@
         <w:rPr>
           <w:noProof/>
         </w:rPr>
-        <w:instrText xml:space="preserve"> PAGEREF _Toc70894630 \h </w:instrText>
+        <w:instrText xml:space="preserve"> PAGEREF _Toc71027702 \h </w:instrText>
       </w:r>
       <w:r>
         <w:rPr>
@@ -1041,7 +1041,7 @@
         <w:rPr>
           <w:noProof/>
         </w:rPr>
-        <w:instrText xml:space="preserve"> PAGEREF _Toc70894631 \h </w:instrText>
+        <w:instrText xml:space="preserve"> PAGEREF _Toc71027703 \h </w:instrText>
       </w:r>
       <w:r>
         <w:rPr>
@@ -1100,7 +1100,123 @@
         <w:rPr>
           <w:noProof/>
         </w:rPr>
-        <w:instrText xml:space="preserve"> PAGEREF _Toc70894632 \h </w:instrText>
+        <w:instrText xml:space="preserve"> PAGEREF _Toc71027704 \h </w:instrText>
+      </w:r>
+      <w:r>
+        <w:rPr>
+          <w:noProof/>
+        </w:rPr>
+      </w:r>
+      <w:r>
+        <w:rPr>
+          <w:noProof/>
+        </w:rPr>
+        <w:fldChar w:fldCharType="separate"/>
+      </w:r>
+      <w:r>
+        <w:rPr>
+          <w:noProof/>
+        </w:rPr>
+        <w:t>2</w:t>
+      </w:r>
+      <w:r>
+        <w:rPr>
+          <w:noProof/>
+        </w:rPr>
+        <w:fldChar w:fldCharType="end"/>
+      </w:r>
+    </w:p>
+    <w:p>
+      <w:pPr>
+        <w:pStyle w:val="TM4"/>
+        <w:rPr>
+          <w:rFonts w:eastAsiaTheme="minorEastAsia" w:cstheme="minorBidi"/>
+          <w:noProof/>
+          <w:color w:val="auto"/>
+          <w:lang w:eastAsia="fr-FR"/>
+        </w:rPr>
+      </w:pPr>
+      <w:r>
+        <w:rPr>
+          <w:noProof/>
+        </w:rPr>
+        <w:t>Documents</w:t>
+      </w:r>
+      <w:r>
+        <w:rPr>
+          <w:noProof/>
+        </w:rPr>
+        <w:tab/>
+      </w:r>
+      <w:r>
+        <w:rPr>
+          <w:noProof/>
+        </w:rPr>
+        <w:fldChar w:fldCharType="begin"/>
+      </w:r>
+      <w:r>
+        <w:rPr>
+          <w:noProof/>
+        </w:rPr>
+        <w:instrText xml:space="preserve"> PAGEREF _Toc71027705 \h </w:instrText>
+      </w:r>
+      <w:r>
+        <w:rPr>
+          <w:noProof/>
+        </w:rPr>
+      </w:r>
+      <w:r>
+        <w:rPr>
+          <w:noProof/>
+        </w:rPr>
+        <w:fldChar w:fldCharType="separate"/>
+      </w:r>
+      <w:r>
+        <w:rPr>
+          <w:noProof/>
+        </w:rPr>
+        <w:t>2</w:t>
+      </w:r>
+      <w:r>
+        <w:rPr>
+          <w:noProof/>
+        </w:rPr>
+        <w:fldChar w:fldCharType="end"/>
+      </w:r>
+    </w:p>
+    <w:p>
+      <w:pPr>
+        <w:pStyle w:val="TM4"/>
+        <w:rPr>
+          <w:rFonts w:eastAsiaTheme="minorEastAsia" w:cstheme="minorBidi"/>
+          <w:noProof/>
+          <w:color w:val="auto"/>
+          <w:lang w:eastAsia="fr-FR"/>
+        </w:rPr>
+      </w:pPr>
+      <w:r>
+        <w:rPr>
+          <w:noProof/>
+        </w:rPr>
+        <w:t>Code</w:t>
+      </w:r>
+      <w:r>
+        <w:rPr>
+          <w:noProof/>
+        </w:rPr>
+        <w:tab/>
+      </w:r>
+      <w:r>
+        <w:rPr>
+          <w:noProof/>
+        </w:rPr>
+        <w:fldChar w:fldCharType="begin"/>
+      </w:r>
+      <w:r>
+        <w:rPr>
+          <w:noProof/>
+        </w:rPr>
+        <w:instrText xml:space="preserve"> PAGEREF _Toc71027706 \h </w:instrText>
       </w:r>
       <w:r>
         <w:rPr>
@@ -1159,7 +1275,7 @@
         <w:rPr>
           <w:noProof/>
         </w:rPr>
-        <w:instrText xml:space="preserve"> PAGEREF _Toc70894633 \h </w:instrText>
+        <w:instrText xml:space="preserve"> PAGEREF _Toc71027707 \h </w:instrText>
       </w:r>
       <w:r>
         <w:rPr>
@@ -1218,7 +1334,7 @@
         <w:rPr>
           <w:noProof/>
         </w:rPr>
-        <w:instrText xml:space="preserve"> PAGEREF _Toc70894634 \h </w:instrText>
+        <w:instrText xml:space="preserve"> PAGEREF _Toc71027708 \h </w:instrText>
       </w:r>
       <w:r>
         <w:rPr>
@@ -1277,7 +1393,7 @@
         <w:rPr>
           <w:noProof/>
         </w:rPr>
-        <w:instrText xml:space="preserve"> PAGEREF _Toc70894635 \h </w:instrText>
+        <w:instrText xml:space="preserve"> PAGEREF _Toc71027709 \h </w:instrText>
       </w:r>
       <w:r>
         <w:rPr>
@@ -1335,7 +1451,7 @@
         <w:rPr>
           <w:noProof/>
         </w:rPr>
-        <w:instrText xml:space="preserve"> PAGEREF _Toc70894636 \h </w:instrText>
+        <w:instrText xml:space="preserve"> PAGEREF _Toc71027710 \h </w:instrText>
       </w:r>
       <w:r>
         <w:rPr>
@@ -1393,7 +1509,7 @@
         <w:rPr>
           <w:noProof/>
         </w:rPr>
-        <w:instrText xml:space="preserve"> PAGEREF _Toc70894637 \h </w:instrText>
+        <w:instrText xml:space="preserve"> PAGEREF _Toc71027711 \h </w:instrText>
       </w:r>
       <w:r>
         <w:rPr>
@@ -1451,7 +1567,7 @@
         <w:rPr>
           <w:noProof/>
         </w:rPr>
-        <w:instrText xml:space="preserve"> PAGEREF _Toc70894638 \h </w:instrText>
+        <w:instrText xml:space="preserve"> PAGEREF _Toc71027712 \h </w:instrText>
       </w:r>
       <w:r>
         <w:rPr>
@@ -1512,7 +1628,7 @@
         <w:rPr>
           <w:noProof/>
         </w:rPr>
-        <w:instrText xml:space="preserve"> PAGEREF _Toc70894639 \h </w:instrText>
+        <w:instrText xml:space="preserve"> PAGEREF _Toc71027713 \h </w:instrText>
       </w:r>
       <w:r>
         <w:rPr>
@@ -1571,7 +1687,7 @@
         <w:rPr>
           <w:noProof/>
         </w:rPr>
-        <w:instrText xml:space="preserve"> PAGEREF _Toc70894640 \h </w:instrText>
+        <w:instrText xml:space="preserve"> PAGEREF _Toc71027714 \h </w:instrText>
       </w:r>
       <w:r>
         <w:rPr>
@@ -1630,7 +1746,7 @@
         <w:rPr>
           <w:noProof/>
         </w:rPr>
-        <w:instrText xml:space="preserve"> PAGEREF _Toc70894641 \h </w:instrText>
+        <w:instrText xml:space="preserve"> PAGEREF _Toc71027715 \h </w:instrText>
       </w:r>
       <w:r>
         <w:rPr>
@@ -1688,7 +1804,7 @@
         <w:rPr>
           <w:noProof/>
         </w:rPr>
-        <w:instrText xml:space="preserve"> PAGEREF _Toc70894642 \h </w:instrText>
+        <w:instrText xml:space="preserve"> PAGEREF _Toc71027716 \h </w:instrText>
       </w:r>
       <w:r>
         <w:rPr>
@@ -1746,7 +1862,7 @@
         <w:rPr>
           <w:noProof/>
         </w:rPr>
-        <w:instrText xml:space="preserve"> PAGEREF _Toc70894643 \h </w:instrText>
+        <w:instrText xml:space="preserve"> PAGEREF _Toc71027717 \h </w:instrText>
       </w:r>
       <w:r>
         <w:rPr>
@@ -1804,7 +1920,7 @@
         <w:rPr>
           <w:noProof/>
         </w:rPr>
-        <w:instrText xml:space="preserve"> PAGEREF _Toc70894644 \h </w:instrText>
+        <w:instrText xml:space="preserve"> PAGEREF _Toc71027718 \h </w:instrText>
       </w:r>
       <w:r>
         <w:rPr>
@@ -1821,7 +1937,7 @@
         <w:rPr>
           <w:noProof/>
         </w:rPr>
-        <w:t>5</w:t>
+        <w:t>6</w:t>
       </w:r>
       <w:r>
         <w:rPr>
@@ -1863,7 +1979,7 @@
         <w:rPr>
           <w:noProof/>
         </w:rPr>
-        <w:instrText xml:space="preserve"> PAGEREF _Toc70894645 \h </w:instrText>
+        <w:instrText xml:space="preserve"> PAGEREF _Toc71027719 \h </w:instrText>
       </w:r>
       <w:r>
         <w:rPr>
@@ -1921,7 +2037,7 @@
         <w:rPr>
           <w:noProof/>
         </w:rPr>
-        <w:instrText xml:space="preserve"> PAGEREF _Toc70894646 \h </w:instrText>
+        <w:instrText xml:space="preserve"> PAGEREF _Toc71027720 \h </w:instrText>
       </w:r>
       <w:r>
         <w:rPr>
@@ -1979,7 +2095,7 @@
         <w:rPr>
           <w:noProof/>
         </w:rPr>
-        <w:instrText xml:space="preserve"> PAGEREF _Toc70894647 \h </w:instrText>
+        <w:instrText xml:space="preserve"> PAGEREF _Toc71027721 \h </w:instrText>
       </w:r>
       <w:r>
         <w:rPr>
@@ -2038,7 +2154,7 @@
         <w:rPr>
           <w:noProof/>
         </w:rPr>
-        <w:instrText xml:space="preserve"> PAGEREF _Toc70894648 \h </w:instrText>
+        <w:instrText xml:space="preserve"> PAGEREF _Toc71027722 \h </w:instrText>
       </w:r>
       <w:r>
         <w:rPr>
@@ -2096,7 +2212,7 @@
         <w:rPr>
           <w:noProof/>
         </w:rPr>
-        <w:instrText xml:space="preserve"> PAGEREF _Toc70894649 \h </w:instrText>
+        <w:instrText xml:space="preserve"> PAGEREF _Toc71027723 \h </w:instrText>
       </w:r>
       <w:r>
         <w:rPr>
@@ -2113,7 +2229,7 @@
         <w:rPr>
           <w:noProof/>
         </w:rPr>
-        <w:t>6</w:t>
+        <w:t>7</w:t>
       </w:r>
       <w:r>
         <w:rPr>
@@ -2154,7 +2270,7 @@
         <w:rPr>
           <w:noProof/>
         </w:rPr>
-        <w:instrText xml:space="preserve"> PAGEREF _Toc70894650 \h </w:instrText>
+        <w:instrText xml:space="preserve"> PAGEREF _Toc71027724 \h </w:instrText>
       </w:r>
       <w:r>
         <w:rPr>
@@ -2212,7 +2328,7 @@
         <w:rPr>
           <w:noProof/>
         </w:rPr>
-        <w:instrText xml:space="preserve"> PAGEREF _Toc70894651 \h </w:instrText>
+        <w:instrText xml:space="preserve"> PAGEREF _Toc71027725 \h </w:instrText>
       </w:r>
       <w:r>
         <w:rPr>
@@ -2271,7 +2387,7 @@
         <w:rPr>
           <w:noProof/>
         </w:rPr>
-        <w:instrText xml:space="preserve"> PAGEREF _Toc70894652 \h </w:instrText>
+        <w:instrText xml:space="preserve"> PAGEREF _Toc71027726 \h </w:instrText>
       </w:r>
       <w:r>
         <w:rPr>
@@ -2304,20 +2420,18 @@
           <w:rFonts w:eastAsiaTheme="minorEastAsia" w:cstheme="minorBidi"/>
           <w:noProof/>
           <w:color w:val="auto"/>
-          <w:lang w:val="en-US" w:eastAsia="fr-FR"/>
-        </w:rPr>
-      </w:pPr>
-      <w:r>
-        <w:rPr>
-          <w:noProof/>
-          <w:lang w:val="en-US"/>
+          <w:lang w:eastAsia="fr-FR"/>
+        </w:rPr>
+      </w:pPr>
+      <w:r>
+        <w:rPr>
+          <w:noProof/>
         </w:rPr>
         <w:t>Debug</w:t>
       </w:r>
       <w:r>
         <w:rPr>
           <w:noProof/>
-          <w:lang w:val="en-US"/>
         </w:rPr>
         <w:tab/>
       </w:r>
@@ -2330,9 +2444,8 @@
       <w:r>
         <w:rPr>
           <w:noProof/>
-          <w:lang w:val="en-US"/>
-        </w:rPr>
-        <w:instrText xml:space="preserve"> PAGEREF _Toc70894653 \h </w:instrText>
+        </w:rPr>
+        <w:instrText xml:space="preserve"> PAGEREF _Toc71027727 \h </w:instrText>
       </w:r>
       <w:r>
         <w:rPr>
@@ -2348,7 +2461,6 @@
       <w:r>
         <w:rPr>
           <w:noProof/>
-          <w:lang w:val="en-US"/>
         </w:rPr>
         <w:t>8</w:t>
       </w:r>
@@ -2366,20 +2478,18 @@
           <w:rFonts w:eastAsiaTheme="minorEastAsia" w:cstheme="minorBidi"/>
           <w:noProof/>
           <w:color w:val="auto"/>
-          <w:lang w:val="en-US" w:eastAsia="fr-FR"/>
-        </w:rPr>
-      </w:pPr>
-      <w:r>
-        <w:rPr>
-          <w:noProof/>
-          <w:lang w:val="en-US"/>
+          <w:lang w:eastAsia="fr-FR"/>
+        </w:rPr>
+      </w:pPr>
+      <w:r>
+        <w:rPr>
+          <w:noProof/>
         </w:rPr>
         <w:t>Tests</w:t>
       </w:r>
       <w:r>
         <w:rPr>
           <w:noProof/>
-          <w:lang w:val="en-US"/>
         </w:rPr>
         <w:tab/>
       </w:r>
@@ -2392,9 +2502,8 @@
       <w:r>
         <w:rPr>
           <w:noProof/>
-          <w:lang w:val="en-US"/>
-        </w:rPr>
-        <w:instrText xml:space="preserve"> PAGEREF _Toc70894654 \h </w:instrText>
+        </w:rPr>
+        <w:instrText xml:space="preserve"> PAGEREF _Toc71027728 \h </w:instrText>
       </w:r>
       <w:r>
         <w:rPr>
@@ -2410,7 +2519,6 @@
       <w:r>
         <w:rPr>
           <w:noProof/>
-          <w:lang w:val="en-US"/>
         </w:rPr>
         <w:t>8</w:t>
       </w:r>
@@ -2428,20 +2536,18 @@
           <w:rFonts w:eastAsiaTheme="minorEastAsia" w:cstheme="minorBidi"/>
           <w:noProof/>
           <w:color w:val="auto"/>
-          <w:lang w:val="en-US" w:eastAsia="fr-FR"/>
-        </w:rPr>
-      </w:pPr>
-      <w:r>
-        <w:rPr>
-          <w:noProof/>
-          <w:lang w:val="en-US"/>
+          <w:lang w:eastAsia="fr-FR"/>
+        </w:rPr>
+      </w:pPr>
+      <w:r>
+        <w:rPr>
+          <w:noProof/>
         </w:rPr>
         <w:t>Build</w:t>
       </w:r>
       <w:r>
         <w:rPr>
           <w:noProof/>
-          <w:lang w:val="en-US"/>
         </w:rPr>
         <w:tab/>
       </w:r>
@@ -2454,9 +2560,8 @@
       <w:r>
         <w:rPr>
           <w:noProof/>
-          <w:lang w:val="en-US"/>
-        </w:rPr>
-        <w:instrText xml:space="preserve"> PAGEREF _Toc70894655 \h </w:instrText>
+        </w:rPr>
+        <w:instrText xml:space="preserve"> PAGEREF _Toc71027729 \h </w:instrText>
       </w:r>
       <w:r>
         <w:rPr>
@@ -2472,7 +2577,6 @@
       <w:r>
         <w:rPr>
           <w:noProof/>
-          <w:lang w:val="en-US"/>
         </w:rPr>
         <w:t>9</w:t>
       </w:r>
@@ -2493,20 +2597,18 @@
           <w:smallCaps w:val="0"/>
           <w:noProof/>
           <w:color w:val="auto"/>
-          <w:lang w:val="en-US" w:eastAsia="fr-FR"/>
-        </w:rPr>
-      </w:pPr>
-      <w:r>
-        <w:rPr>
-          <w:noProof/>
-          <w:lang w:val="en-US"/>
+          <w:lang w:eastAsia="fr-FR"/>
+        </w:rPr>
+      </w:pPr>
+      <w:r>
+        <w:rPr>
+          <w:noProof/>
         </w:rPr>
         <w:t>NodeJS</w:t>
       </w:r>
       <w:r>
         <w:rPr>
           <w:noProof/>
-          <w:lang w:val="en-US"/>
         </w:rPr>
         <w:tab/>
       </w:r>
@@ -2519,9 +2621,8 @@
       <w:r>
         <w:rPr>
           <w:noProof/>
-          <w:lang w:val="en-US"/>
-        </w:rPr>
-        <w:instrText xml:space="preserve"> PAGEREF _Toc70894656 \h </w:instrText>
+        </w:rPr>
+        <w:instrText xml:space="preserve"> PAGEREF _Toc71027730 \h </w:instrText>
       </w:r>
       <w:r>
         <w:rPr>
@@ -2537,7 +2638,6 @@
       <w:r>
         <w:rPr>
           <w:noProof/>
-          <w:lang w:val="en-US"/>
         </w:rPr>
         <w:t>9</w:t>
       </w:r>
@@ -2556,20 +2656,18 @@
           <w:smallCaps w:val="0"/>
           <w:noProof/>
           <w:color w:val="auto"/>
-          <w:lang w:val="en-US" w:eastAsia="fr-FR"/>
-        </w:rPr>
-      </w:pPr>
-      <w:r>
-        <w:rPr>
-          <w:noProof/>
-          <w:lang w:val="en-US"/>
+          <w:lang w:eastAsia="fr-FR"/>
+        </w:rPr>
+      </w:pPr>
+      <w:r>
+        <w:rPr>
+          <w:noProof/>
         </w:rPr>
         <w:t>Définition</w:t>
       </w:r>
       <w:r>
         <w:rPr>
           <w:noProof/>
-          <w:lang w:val="en-US"/>
         </w:rPr>
         <w:tab/>
       </w:r>
@@ -2582,9 +2680,8 @@
       <w:r>
         <w:rPr>
           <w:noProof/>
-          <w:lang w:val="en-US"/>
-        </w:rPr>
-        <w:instrText xml:space="preserve"> PAGEREF _Toc70894657 \h </w:instrText>
+        </w:rPr>
+        <w:instrText xml:space="preserve"> PAGEREF _Toc71027731 \h </w:instrText>
       </w:r>
       <w:r>
         <w:rPr>
@@ -2600,7 +2697,6 @@
       <w:r>
         <w:rPr>
           <w:noProof/>
-          <w:lang w:val="en-US"/>
         </w:rPr>
         <w:t>9</w:t>
       </w:r>
@@ -2644,7 +2740,7 @@
         <w:rPr>
           <w:noProof/>
         </w:rPr>
-        <w:instrText xml:space="preserve"> PAGEREF _Toc70894658 \h </w:instrText>
+        <w:instrText xml:space="preserve"> PAGEREF _Toc71027732 \h </w:instrText>
       </w:r>
       <w:r>
         <w:rPr>
@@ -2661,7 +2757,7 @@
         <w:rPr>
           <w:noProof/>
         </w:rPr>
-        <w:t>9</w:t>
+        <w:t>10</w:t>
       </w:r>
       <w:r>
         <w:rPr>
@@ -2685,6 +2781,7 @@
         <w:rPr>
           <w:noProof/>
         </w:rPr>
+        <w:lastRenderedPageBreak/>
         <w:t>Module</w:t>
       </w:r>
       <w:r>
@@ -2703,7 +2800,7 @@
         <w:rPr>
           <w:noProof/>
         </w:rPr>
-        <w:instrText xml:space="preserve"> PAGEREF _Toc70894659 \h </w:instrText>
+        <w:instrText xml:space="preserve"> PAGEREF _Toc71027733 \h </w:instrText>
       </w:r>
       <w:r>
         <w:rPr>
@@ -2720,7 +2817,7 @@
         <w:rPr>
           <w:noProof/>
         </w:rPr>
-        <w:t>9</w:t>
+        <w:t>10</w:t>
       </w:r>
       <w:r>
         <w:rPr>
@@ -2761,7 +2858,7 @@
         <w:rPr>
           <w:noProof/>
         </w:rPr>
-        <w:instrText xml:space="preserve"> PAGEREF _Toc70894660 \h </w:instrText>
+        <w:instrText xml:space="preserve"> PAGEREF _Toc71027734 \h </w:instrText>
       </w:r>
       <w:r>
         <w:rPr>
@@ -2801,7 +2898,6 @@
         <w:rPr>
           <w:noProof/>
         </w:rPr>
-        <w:lastRenderedPageBreak/>
         <w:t>Suppression</w:t>
       </w:r>
       <w:r>
@@ -2820,7 +2916,7 @@
         <w:rPr>
           <w:noProof/>
         </w:rPr>
-        <w:instrText xml:space="preserve"> PAGEREF _Toc70894661 \h </w:instrText>
+        <w:instrText xml:space="preserve"> PAGEREF _Toc71027735 \h </w:instrText>
       </w:r>
       <w:r>
         <w:rPr>
@@ -2879,7 +2975,7 @@
         <w:rPr>
           <w:noProof/>
         </w:rPr>
-        <w:instrText xml:space="preserve"> PAGEREF _Toc70894662 \h </w:instrText>
+        <w:instrText xml:space="preserve"> PAGEREF _Toc71027736 \h </w:instrText>
       </w:r>
       <w:r>
         <w:rPr>
@@ -2896,7 +2992,7 @@
         <w:rPr>
           <w:noProof/>
         </w:rPr>
-        <w:t>10</w:t>
+        <w:t>11</w:t>
       </w:r>
       <w:r>
         <w:rPr>
@@ -2937,7 +3033,7 @@
         <w:rPr>
           <w:noProof/>
         </w:rPr>
-        <w:instrText xml:space="preserve"> PAGEREF _Toc70894663 \h </w:instrText>
+        <w:instrText xml:space="preserve"> PAGEREF _Toc71027737 \h </w:instrText>
       </w:r>
       <w:r>
         <w:rPr>
@@ -2954,7 +3050,7 @@
         <w:rPr>
           <w:noProof/>
         </w:rPr>
-        <w:t>10</w:t>
+        <w:t>11</w:t>
       </w:r>
       <w:r>
         <w:rPr>
@@ -2977,6 +3073,64 @@
         <w:rPr>
           <w:noProof/>
         </w:rPr>
+        <w:t>Model</w:t>
+      </w:r>
+      <w:r>
+        <w:rPr>
+          <w:noProof/>
+        </w:rPr>
+        <w:tab/>
+      </w:r>
+      <w:r>
+        <w:rPr>
+          <w:noProof/>
+        </w:rPr>
+        <w:fldChar w:fldCharType="begin"/>
+      </w:r>
+      <w:r>
+        <w:rPr>
+          <w:noProof/>
+        </w:rPr>
+        <w:instrText xml:space="preserve"> PAGEREF _Toc71027738 \h </w:instrText>
+      </w:r>
+      <w:r>
+        <w:rPr>
+          <w:noProof/>
+        </w:rPr>
+      </w:r>
+      <w:r>
+        <w:rPr>
+          <w:noProof/>
+        </w:rPr>
+        <w:fldChar w:fldCharType="separate"/>
+      </w:r>
+      <w:r>
+        <w:rPr>
+          <w:noProof/>
+        </w:rPr>
+        <w:t>11</w:t>
+      </w:r>
+      <w:r>
+        <w:rPr>
+          <w:noProof/>
+        </w:rPr>
+        <w:fldChar w:fldCharType="end"/>
+      </w:r>
+    </w:p>
+    <w:p>
+      <w:pPr>
+        <w:pStyle w:val="TM4"/>
+        <w:rPr>
+          <w:rFonts w:eastAsiaTheme="minorEastAsia" w:cstheme="minorBidi"/>
+          <w:noProof/>
+          <w:color w:val="auto"/>
+          <w:lang w:eastAsia="fr-FR"/>
+        </w:rPr>
+      </w:pPr>
+      <w:r>
+        <w:rPr>
+          <w:noProof/>
+        </w:rPr>
         <w:t>Route</w:t>
       </w:r>
       <w:r>
@@ -2995,7 +3149,7 @@
         <w:rPr>
           <w:noProof/>
         </w:rPr>
-        <w:instrText xml:space="preserve"> PAGEREF _Toc70894664 \h </w:instrText>
+        <w:instrText xml:space="preserve"> PAGEREF _Toc71027739 \h </w:instrText>
       </w:r>
       <w:r>
         <w:rPr>
@@ -3012,65 +3166,7 @@
         <w:rPr>
           <w:noProof/>
         </w:rPr>
-        <w:t>10</w:t>
-      </w:r>
-      <w:r>
-        <w:rPr>
-          <w:noProof/>
-        </w:rPr>
-        <w:fldChar w:fldCharType="end"/>
-      </w:r>
-    </w:p>
-    <w:p>
-      <w:pPr>
-        <w:pStyle w:val="TM4"/>
-        <w:rPr>
-          <w:rFonts w:eastAsiaTheme="minorEastAsia" w:cstheme="minorBidi"/>
-          <w:noProof/>
-          <w:color w:val="auto"/>
-          <w:lang w:eastAsia="fr-FR"/>
-        </w:rPr>
-      </w:pPr>
-      <w:r>
-        <w:rPr>
-          <w:noProof/>
-        </w:rPr>
-        <w:t>Model</w:t>
-      </w:r>
-      <w:r>
-        <w:rPr>
-          <w:noProof/>
-        </w:rPr>
-        <w:tab/>
-      </w:r>
-      <w:r>
-        <w:rPr>
-          <w:noProof/>
-        </w:rPr>
-        <w:fldChar w:fldCharType="begin"/>
-      </w:r>
-      <w:r>
-        <w:rPr>
-          <w:noProof/>
-        </w:rPr>
-        <w:instrText xml:space="preserve"> PAGEREF _Toc70894665 \h </w:instrText>
-      </w:r>
-      <w:r>
-        <w:rPr>
-          <w:noProof/>
-        </w:rPr>
-      </w:r>
-      <w:r>
-        <w:rPr>
-          <w:noProof/>
-        </w:rPr>
-        <w:fldChar w:fldCharType="separate"/>
-      </w:r>
-      <w:r>
-        <w:rPr>
-          <w:noProof/>
-        </w:rPr>
-        <w:t>10</w:t>
+        <w:t>14</w:t>
       </w:r>
       <w:r>
         <w:rPr>
@@ -3112,7 +3208,7 @@
         <w:rPr>
           <w:noProof/>
         </w:rPr>
-        <w:instrText xml:space="preserve"> PAGEREF _Toc70894666 \h </w:instrText>
+        <w:instrText xml:space="preserve"> PAGEREF _Toc71027740 \h </w:instrText>
       </w:r>
       <w:r>
         <w:rPr>
@@ -3129,7 +3225,7 @@
         <w:rPr>
           <w:noProof/>
         </w:rPr>
-        <w:t>10</w:t>
+        <w:t>15</w:t>
       </w:r>
       <w:r>
         <w:rPr>
@@ -3152,6 +3248,64 @@
         <w:rPr>
           <w:noProof/>
         </w:rPr>
+        <w:t>Environnement</w:t>
+      </w:r>
+      <w:r>
+        <w:rPr>
+          <w:noProof/>
+        </w:rPr>
+        <w:tab/>
+      </w:r>
+      <w:r>
+        <w:rPr>
+          <w:noProof/>
+        </w:rPr>
+        <w:fldChar w:fldCharType="begin"/>
+      </w:r>
+      <w:r>
+        <w:rPr>
+          <w:noProof/>
+        </w:rPr>
+        <w:instrText xml:space="preserve"> PAGEREF _Toc71027741 \h </w:instrText>
+      </w:r>
+      <w:r>
+        <w:rPr>
+          <w:noProof/>
+        </w:rPr>
+      </w:r>
+      <w:r>
+        <w:rPr>
+          <w:noProof/>
+        </w:rPr>
+        <w:fldChar w:fldCharType="separate"/>
+      </w:r>
+      <w:r>
+        <w:rPr>
+          <w:noProof/>
+        </w:rPr>
+        <w:t>15</w:t>
+      </w:r>
+      <w:r>
+        <w:rPr>
+          <w:noProof/>
+        </w:rPr>
+        <w:fldChar w:fldCharType="end"/>
+      </w:r>
+    </w:p>
+    <w:p>
+      <w:pPr>
+        <w:pStyle w:val="TM4"/>
+        <w:rPr>
+          <w:rFonts w:eastAsiaTheme="minorEastAsia" w:cstheme="minorBidi"/>
+          <w:noProof/>
+          <w:color w:val="auto"/>
+          <w:lang w:eastAsia="fr-FR"/>
+        </w:rPr>
+      </w:pPr>
+      <w:r>
+        <w:rPr>
+          <w:noProof/>
+        </w:rPr>
         <w:t>Tests</w:t>
       </w:r>
       <w:r>
@@ -3170,7 +3324,7 @@
         <w:rPr>
           <w:noProof/>
         </w:rPr>
-        <w:instrText xml:space="preserve"> PAGEREF _Toc70894667 \h </w:instrText>
+        <w:instrText xml:space="preserve"> PAGEREF _Toc71027742 \h </w:instrText>
       </w:r>
       <w:r>
         <w:rPr>
@@ -3187,7 +3341,7 @@
         <w:rPr>
           <w:noProof/>
         </w:rPr>
-        <w:t>10</w:t>
+        <w:t>16</w:t>
       </w:r>
       <w:r>
         <w:rPr>
@@ -3228,7 +3382,7 @@
         <w:rPr>
           <w:noProof/>
         </w:rPr>
-        <w:instrText xml:space="preserve"> PAGEREF _Toc70894668 \h </w:instrText>
+        <w:instrText xml:space="preserve"> PAGEREF _Toc71027743 \h </w:instrText>
       </w:r>
       <w:r>
         <w:rPr>
@@ -3245,7 +3399,186 @@
         <w:rPr>
           <w:noProof/>
         </w:rPr>
-        <w:t>10</w:t>
+        <w:t>18</w:t>
+      </w:r>
+      <w:r>
+        <w:rPr>
+          <w:noProof/>
+        </w:rPr>
+        <w:fldChar w:fldCharType="end"/>
+      </w:r>
+    </w:p>
+    <w:p>
+      <w:pPr>
+        <w:pStyle w:val="TM2"/>
+        <w:rPr>
+          <w:rFonts w:eastAsiaTheme="minorEastAsia" w:cstheme="minorBidi"/>
+          <w:b w:val="0"/>
+          <w:bCs w:val="0"/>
+          <w:smallCaps w:val="0"/>
+          <w:noProof/>
+          <w:color w:val="auto"/>
+          <w:lang w:eastAsia="fr-FR"/>
+        </w:rPr>
+      </w:pPr>
+      <w:r>
+        <w:rPr>
+          <w:noProof/>
+        </w:rPr>
+        <w:t>SQL</w:t>
+      </w:r>
+      <w:r>
+        <w:rPr>
+          <w:noProof/>
+        </w:rPr>
+        <w:tab/>
+      </w:r>
+      <w:r>
+        <w:rPr>
+          <w:noProof/>
+        </w:rPr>
+        <w:fldChar w:fldCharType="begin"/>
+      </w:r>
+      <w:r>
+        <w:rPr>
+          <w:noProof/>
+        </w:rPr>
+        <w:instrText xml:space="preserve"> PAGEREF _Toc71027744 \h </w:instrText>
+      </w:r>
+      <w:r>
+        <w:rPr>
+          <w:noProof/>
+        </w:rPr>
+      </w:r>
+      <w:r>
+        <w:rPr>
+          <w:noProof/>
+        </w:rPr>
+        <w:fldChar w:fldCharType="separate"/>
+      </w:r>
+      <w:r>
+        <w:rPr>
+          <w:noProof/>
+        </w:rPr>
+        <w:t>18</w:t>
+      </w:r>
+      <w:r>
+        <w:rPr>
+          <w:noProof/>
+        </w:rPr>
+        <w:fldChar w:fldCharType="end"/>
+      </w:r>
+    </w:p>
+    <w:p>
+      <w:pPr>
+        <w:pStyle w:val="TM3"/>
+        <w:rPr>
+          <w:rFonts w:eastAsiaTheme="minorEastAsia" w:cstheme="minorBidi"/>
+          <w:smallCaps w:val="0"/>
+          <w:noProof/>
+          <w:color w:val="auto"/>
+          <w:lang w:eastAsia="fr-FR"/>
+        </w:rPr>
+      </w:pPr>
+      <w:r>
+        <w:rPr>
+          <w:noProof/>
+        </w:rPr>
+        <w:t>Formalisme général</w:t>
+      </w:r>
+      <w:r>
+        <w:rPr>
+          <w:noProof/>
+        </w:rPr>
+        <w:tab/>
+      </w:r>
+      <w:r>
+        <w:rPr>
+          <w:noProof/>
+        </w:rPr>
+        <w:fldChar w:fldCharType="begin"/>
+      </w:r>
+      <w:r>
+        <w:rPr>
+          <w:noProof/>
+        </w:rPr>
+        <w:instrText xml:space="preserve"> PAGEREF _Toc71027745 \h </w:instrText>
+      </w:r>
+      <w:r>
+        <w:rPr>
+          <w:noProof/>
+        </w:rPr>
+      </w:r>
+      <w:r>
+        <w:rPr>
+          <w:noProof/>
+        </w:rPr>
+        <w:fldChar w:fldCharType="separate"/>
+      </w:r>
+      <w:r>
+        <w:rPr>
+          <w:noProof/>
+        </w:rPr>
+        <w:t>18</w:t>
+      </w:r>
+      <w:r>
+        <w:rPr>
+          <w:noProof/>
+        </w:rPr>
+        <w:fldChar w:fldCharType="end"/>
+      </w:r>
+    </w:p>
+    <w:p>
+      <w:pPr>
+        <w:pStyle w:val="TM3"/>
+        <w:rPr>
+          <w:rFonts w:eastAsiaTheme="minorEastAsia" w:cstheme="minorBidi"/>
+          <w:smallCaps w:val="0"/>
+          <w:noProof/>
+          <w:color w:val="auto"/>
+          <w:lang w:eastAsia="fr-FR"/>
+        </w:rPr>
+      </w:pPr>
+      <w:r>
+        <w:rPr>
+          <w:noProof/>
+        </w:rPr>
+        <w:t>Formalisme interne</w:t>
+      </w:r>
+      <w:r>
+        <w:rPr>
+          <w:noProof/>
+        </w:rPr>
+        <w:tab/>
+      </w:r>
+      <w:r>
+        <w:rPr>
+          <w:noProof/>
+        </w:rPr>
+        <w:fldChar w:fldCharType="begin"/>
+      </w:r>
+      <w:r>
+        <w:rPr>
+          <w:noProof/>
+        </w:rPr>
+        <w:instrText xml:space="preserve"> PAGEREF _Toc71027746 \h </w:instrText>
+      </w:r>
+      <w:r>
+        <w:rPr>
+          <w:noProof/>
+        </w:rPr>
+      </w:r>
+      <w:r>
+        <w:rPr>
+          <w:noProof/>
+        </w:rPr>
+        <w:fldChar w:fldCharType="separate"/>
+      </w:r>
+      <w:r>
+        <w:rPr>
+          <w:noProof/>
+        </w:rPr>
+        <w:t>20</w:t>
       </w:r>
       <w:r>
         <w:rPr>
@@ -3294,7 +3627,7 @@
         <w:rPr>
           <w:noProof/>
         </w:rPr>
-        <w:instrText xml:space="preserve"> PAGEREF _Toc70894669 \h </w:instrText>
+        <w:instrText xml:space="preserve"> PAGEREF _Toc71027747 \h </w:instrText>
       </w:r>
       <w:r>
         <w:rPr>
@@ -3311,7 +3644,7 @@
         <w:rPr>
           <w:noProof/>
         </w:rPr>
-        <w:t>10</w:t>
+        <w:t>21</w:t>
       </w:r>
       <w:r>
         <w:rPr>
@@ -3355,7 +3688,7 @@
         <w:rPr>
           <w:noProof/>
         </w:rPr>
-        <w:instrText xml:space="preserve"> PAGEREF _Toc70894670 \h </w:instrText>
+        <w:instrText xml:space="preserve"> PAGEREF _Toc71027748 \h </w:instrText>
       </w:r>
       <w:r>
         <w:rPr>
@@ -3372,7 +3705,7 @@
         <w:rPr>
           <w:noProof/>
         </w:rPr>
-        <w:t>10</w:t>
+        <w:t>21</w:t>
       </w:r>
       <w:r>
         <w:rPr>
@@ -3416,7 +3749,7 @@
         <w:rPr>
           <w:noProof/>
         </w:rPr>
-        <w:instrText xml:space="preserve"> PAGEREF _Toc70894671 \h </w:instrText>
+        <w:instrText xml:space="preserve"> PAGEREF _Toc71027749 \h </w:instrText>
       </w:r>
       <w:r>
         <w:rPr>
@@ -3433,7 +3766,7 @@
         <w:rPr>
           <w:noProof/>
         </w:rPr>
-        <w:t>10</w:t>
+        <w:t>21</w:t>
       </w:r>
       <w:r>
         <w:rPr>
@@ -3475,7 +3808,7 @@
         <w:rPr>
           <w:noProof/>
         </w:rPr>
-        <w:instrText xml:space="preserve"> PAGEREF _Toc70894672 \h </w:instrText>
+        <w:instrText xml:space="preserve"> PAGEREF _Toc71027750 \h </w:instrText>
       </w:r>
       <w:r>
         <w:rPr>
@@ -3492,7 +3825,7 @@
         <w:rPr>
           <w:noProof/>
         </w:rPr>
-        <w:t>10</w:t>
+        <w:t>21</w:t>
       </w:r>
       <w:r>
         <w:rPr>
@@ -3534,7 +3867,7 @@
         <w:rPr>
           <w:noProof/>
         </w:rPr>
-        <w:instrText xml:space="preserve"> PAGEREF _Toc70894673 \h </w:instrText>
+        <w:instrText xml:space="preserve"> PAGEREF _Toc71027751 \h </w:instrText>
       </w:r>
       <w:r>
         <w:rPr>
@@ -3551,7 +3884,7 @@
         <w:rPr>
           <w:noProof/>
         </w:rPr>
-        <w:t>10</w:t>
+        <w:t>21</w:t>
       </w:r>
       <w:r>
         <w:rPr>
@@ -3592,7 +3925,7 @@
         <w:rPr>
           <w:noProof/>
         </w:rPr>
-        <w:instrText xml:space="preserve"> PAGEREF _Toc70894674 \h </w:instrText>
+        <w:instrText xml:space="preserve"> PAGEREF _Toc71027752 \h </w:instrText>
       </w:r>
       <w:r>
         <w:rPr>
@@ -3609,7 +3942,7 @@
         <w:rPr>
           <w:noProof/>
         </w:rPr>
-        <w:t>10</w:t>
+        <w:t>21</w:t>
       </w:r>
       <w:r>
         <w:rPr>
@@ -3650,7 +3983,7 @@
         <w:rPr>
           <w:noProof/>
         </w:rPr>
-        <w:instrText xml:space="preserve"> PAGEREF _Toc70894675 \h </w:instrText>
+        <w:instrText xml:space="preserve"> PAGEREF _Toc71027753 \h </w:instrText>
       </w:r>
       <w:r>
         <w:rPr>
@@ -3667,7 +4000,7 @@
         <w:rPr>
           <w:noProof/>
         </w:rPr>
-        <w:t>10</w:t>
+        <w:t>21</w:t>
       </w:r>
       <w:r>
         <w:rPr>
@@ -3709,7 +4042,7 @@
         <w:rPr>
           <w:noProof/>
         </w:rPr>
-        <w:instrText xml:space="preserve"> PAGEREF _Toc70894676 \h </w:instrText>
+        <w:instrText xml:space="preserve"> PAGEREF _Toc71027754 \h </w:instrText>
       </w:r>
       <w:r>
         <w:rPr>
@@ -3726,7 +4059,7 @@
         <w:rPr>
           <w:noProof/>
         </w:rPr>
-        <w:t>10</w:t>
+        <w:t>22</w:t>
       </w:r>
       <w:r>
         <w:rPr>
@@ -3767,7 +4100,7 @@
         <w:rPr>
           <w:noProof/>
         </w:rPr>
-        <w:instrText xml:space="preserve"> PAGEREF _Toc70894677 \h </w:instrText>
+        <w:instrText xml:space="preserve"> PAGEREF _Toc71027755 \h </w:instrText>
       </w:r>
       <w:r>
         <w:rPr>
@@ -3784,7 +4117,7 @@
         <w:rPr>
           <w:noProof/>
         </w:rPr>
-        <w:t>10</w:t>
+        <w:t>22</w:t>
       </w:r>
       <w:r>
         <w:rPr>
@@ -3825,7 +4158,7 @@
         <w:rPr>
           <w:noProof/>
         </w:rPr>
-        <w:instrText xml:space="preserve"> PAGEREF _Toc70894678 \h </w:instrText>
+        <w:instrText xml:space="preserve"> PAGEREF _Toc71027756 \h </w:instrText>
       </w:r>
       <w:r>
         <w:rPr>
@@ -3842,73 +4175,7 @@
         <w:rPr>
           <w:noProof/>
         </w:rPr>
-        <w:t>10</w:t>
-      </w:r>
-      <w:r>
-        <w:rPr>
-          <w:noProof/>
-        </w:rPr>
-        <w:fldChar w:fldCharType="end"/>
-      </w:r>
-    </w:p>
-    <w:p>
-      <w:pPr>
-        <w:pStyle w:val="TM1"/>
-        <w:tabs>
-          <w:tab w:val="right" w:leader="dot" w:pos="9062"/>
-        </w:tabs>
-        <w:rPr>
-          <w:rFonts w:asciiTheme="minorHAnsi" w:eastAsiaTheme="minorEastAsia" w:hAnsiTheme="minorHAnsi" w:cstheme="minorBidi"/>
-          <w:b w:val="0"/>
-          <w:bCs w:val="0"/>
-          <w:caps w:val="0"/>
-          <w:noProof/>
-          <w:color w:val="auto"/>
-          <w:sz w:val="22"/>
-          <w:u w:val="none"/>
-          <w:lang w:eastAsia="fr-FR"/>
-        </w:rPr>
-      </w:pPr>
-      <w:r>
-        <w:rPr>
-          <w:noProof/>
-        </w:rPr>
-        <w:t>GITLAB CI – INTEGRATION CONTINUE</w:t>
-      </w:r>
-      <w:r>
-        <w:rPr>
-          <w:noProof/>
-        </w:rPr>
-        <w:tab/>
-      </w:r>
-      <w:r>
-        <w:rPr>
-          <w:noProof/>
-        </w:rPr>
-        <w:fldChar w:fldCharType="begin"/>
-      </w:r>
-      <w:r>
-        <w:rPr>
-          <w:noProof/>
-        </w:rPr>
-        <w:instrText xml:space="preserve"> PAGEREF _Toc70894679 \h </w:instrText>
-      </w:r>
-      <w:r>
-        <w:rPr>
-          <w:noProof/>
-        </w:rPr>
-      </w:r>
-      <w:r>
-        <w:rPr>
-          <w:noProof/>
-        </w:rPr>
-        <w:fldChar w:fldCharType="separate"/>
-      </w:r>
-      <w:r>
-        <w:rPr>
-          <w:noProof/>
-        </w:rPr>
-        <w:t>10</w:t>
+        <w:t>22</w:t>
       </w:r>
       <w:r>
         <w:rPr>
@@ -3944,7 +4211,7 @@
       <w:pPr>
         <w:pStyle w:val="Titre1"/>
       </w:pPr>
-      <w:bookmarkStart w:id="6" w:name="_Toc70894624"/>
+      <w:bookmarkStart w:id="6" w:name="_Toc71027696"/>
       <w:r>
         <w:t>ENVIRONNEMENTS</w:t>
       </w:r>
@@ -3962,7 +4229,7 @@
       <w:pPr>
         <w:pStyle w:val="Titre1"/>
       </w:pPr>
-      <w:bookmarkStart w:id="7" w:name="_Toc70894625"/>
+      <w:bookmarkStart w:id="7" w:name="_Toc71027697"/>
       <w:r>
         <w:t>BASES DE DONNÉES</w:t>
       </w:r>
@@ -3983,7 +4250,7 @@
       <w:pPr>
         <w:pStyle w:val="Titre1"/>
       </w:pPr>
-      <w:bookmarkStart w:id="8" w:name="_Toc70894626"/>
+      <w:bookmarkStart w:id="8" w:name="_Toc71027698"/>
       <w:r>
         <w:t>CHARTE DE DEVELOPPEMENT</w:t>
       </w:r>
@@ -4002,7 +4269,7 @@
       <w:pPr>
         <w:pStyle w:val="Titre2"/>
       </w:pPr>
-      <w:bookmarkStart w:id="9" w:name="_Toc70894627"/>
+      <w:bookmarkStart w:id="9" w:name="_Toc71027699"/>
       <w:r>
         <w:t>ARCHITECTURE DES PROJETS</w:t>
       </w:r>
@@ -4230,7 +4497,7 @@
       <w:pPr>
         <w:pStyle w:val="Titre2"/>
       </w:pPr>
-      <w:bookmarkStart w:id="10" w:name="_Toc70894628"/>
+      <w:bookmarkStart w:id="10" w:name="_Toc71027700"/>
       <w:r>
         <w:t>GÉNÉRALITÉS</w:t>
       </w:r>
@@ -4246,7 +4513,7 @@
       <w:pPr>
         <w:pStyle w:val="Titre3"/>
       </w:pPr>
-      <w:bookmarkStart w:id="11" w:name="_Toc70894629"/>
+      <w:bookmarkStart w:id="11" w:name="_Toc71027701"/>
       <w:r>
         <w:t>Alignement</w:t>
       </w:r>
@@ -4262,7 +4529,7 @@
       <w:pPr>
         <w:pStyle w:val="Titre4"/>
       </w:pPr>
-      <w:bookmarkStart w:id="12" w:name="_Toc70894630"/>
+      <w:bookmarkStart w:id="12" w:name="_Toc71027702"/>
       <w:r>
         <w:t>Vertical</w:t>
       </w:r>
@@ -4766,7 +5033,7 @@
       <w:pPr>
         <w:pStyle w:val="Titre4"/>
       </w:pPr>
-      <w:bookmarkStart w:id="13" w:name="_Toc70894631"/>
+      <w:bookmarkStart w:id="13" w:name="_Toc71027703"/>
       <w:r>
         <w:t>Horizontal</w:t>
       </w:r>
@@ -5074,7 +5341,7 @@
       <w:pPr>
         <w:pStyle w:val="Titre3"/>
       </w:pPr>
-      <w:bookmarkStart w:id="14" w:name="_Toc70894632"/>
+      <w:bookmarkStart w:id="14" w:name="_Toc71027704"/>
       <w:r>
         <w:t>Nomination conventionnelle</w:t>
       </w:r>
@@ -5090,9 +5357,11 @@
       <w:pPr>
         <w:pStyle w:val="Titre4"/>
       </w:pPr>
+      <w:bookmarkStart w:id="15" w:name="_Toc71027705"/>
       <w:r>
         <w:t>Documents</w:t>
       </w:r>
+      <w:bookmarkEnd w:id="15"/>
     </w:p>
     <w:p>
       <w:pPr>
@@ -5208,9 +5477,11 @@
       <w:pPr>
         <w:pStyle w:val="Titre4"/>
       </w:pPr>
+      <w:bookmarkStart w:id="16" w:name="_Toc71027706"/>
       <w:r>
         <w:t>Code</w:t>
       </w:r>
+      <w:bookmarkEnd w:id="16"/>
     </w:p>
     <w:p>
       <w:r>
@@ -5410,11 +5681,11 @@
       <w:pPr>
         <w:pStyle w:val="Titre3"/>
       </w:pPr>
-      <w:bookmarkStart w:id="15" w:name="_Toc70894633"/>
+      <w:bookmarkStart w:id="17" w:name="_Toc71027707"/>
       <w:r>
         <w:t>Indentation</w:t>
       </w:r>
-      <w:bookmarkEnd w:id="15"/>
+      <w:bookmarkEnd w:id="17"/>
     </w:p>
     <w:p/>
     <w:p>
@@ -5469,11 +5740,11 @@
       <w:pPr>
         <w:pStyle w:val="Titre3"/>
       </w:pPr>
-      <w:bookmarkStart w:id="16" w:name="_Toc70894634"/>
+      <w:bookmarkStart w:id="18" w:name="_Toc71027708"/>
       <w:r>
         <w:t>Casse</w:t>
       </w:r>
-      <w:bookmarkEnd w:id="16"/>
+      <w:bookmarkEnd w:id="18"/>
     </w:p>
     <w:p/>
     <w:p>
@@ -5688,11 +5959,11 @@
       <w:pPr>
         <w:pStyle w:val="Titre3"/>
       </w:pPr>
-      <w:bookmarkStart w:id="17" w:name="_Toc70894635"/>
+      <w:bookmarkStart w:id="19" w:name="_Toc71027709"/>
       <w:r>
         <w:t>Commentaires</w:t>
       </w:r>
-      <w:bookmarkEnd w:id="17"/>
+      <w:bookmarkEnd w:id="19"/>
     </w:p>
     <w:p/>
     <w:p>
@@ -5794,11 +6065,11 @@
       <w:pPr>
         <w:pStyle w:val="Titre4"/>
       </w:pPr>
-      <w:bookmarkStart w:id="18" w:name="_Toc70894636"/>
+      <w:bookmarkStart w:id="20" w:name="_Toc71027710"/>
       <w:r>
         <w:t>Fichiers</w:t>
       </w:r>
-      <w:bookmarkEnd w:id="18"/>
+      <w:bookmarkEnd w:id="20"/>
     </w:p>
     <w:p/>
     <w:p>
@@ -6291,11 +6562,11 @@
       <w:pPr>
         <w:pStyle w:val="Titre4"/>
       </w:pPr>
-      <w:bookmarkStart w:id="19" w:name="_Toc70894637"/>
+      <w:bookmarkStart w:id="21" w:name="_Toc71027711"/>
       <w:r>
         <w:t>Fonctions</w:t>
       </w:r>
-      <w:bookmarkEnd w:id="19"/>
+      <w:bookmarkEnd w:id="21"/>
     </w:p>
     <w:p/>
     <w:p>
@@ -7820,11 +8091,11 @@
       <w:pPr>
         <w:pStyle w:val="Titre4"/>
       </w:pPr>
-      <w:bookmarkStart w:id="20" w:name="_Toc70894638"/>
+      <w:bookmarkStart w:id="22" w:name="_Toc71027712"/>
       <w:r>
         <w:t>Variables</w:t>
       </w:r>
-      <w:bookmarkEnd w:id="20"/>
+      <w:bookmarkEnd w:id="22"/>
     </w:p>
     <w:p/>
     <w:p>
@@ -8072,11 +8343,11 @@
       <w:pPr>
         <w:pStyle w:val="Titre2"/>
       </w:pPr>
-      <w:bookmarkStart w:id="21" w:name="_Toc70894639"/>
+      <w:bookmarkStart w:id="23" w:name="_Toc71027713"/>
       <w:r>
         <w:t>Angular</w:t>
       </w:r>
-      <w:bookmarkEnd w:id="21"/>
+      <w:bookmarkEnd w:id="23"/>
     </w:p>
     <w:p>
       <w:pPr>
@@ -8088,11 +8359,11 @@
       <w:pPr>
         <w:pStyle w:val="Titre3"/>
       </w:pPr>
-      <w:bookmarkStart w:id="22" w:name="_Toc70894640"/>
+      <w:bookmarkStart w:id="24" w:name="_Toc71027714"/>
       <w:r>
         <w:t>Définition</w:t>
       </w:r>
-      <w:bookmarkEnd w:id="22"/>
+      <w:bookmarkEnd w:id="24"/>
     </w:p>
     <w:p>
       <w:pPr>
@@ -8199,11 +8470,11 @@
       <w:pPr>
         <w:pStyle w:val="Titre3"/>
       </w:pPr>
-      <w:bookmarkStart w:id="23" w:name="_Toc70894641"/>
+      <w:bookmarkStart w:id="25" w:name="_Toc71027715"/>
       <w:r>
         <w:t>Génération de fichiers</w:t>
       </w:r>
-      <w:bookmarkEnd w:id="23"/>
+      <w:bookmarkEnd w:id="25"/>
     </w:p>
     <w:p>
       <w:pPr>
@@ -8215,11 +8486,11 @@
       <w:pPr>
         <w:pStyle w:val="Titre4"/>
       </w:pPr>
-      <w:bookmarkStart w:id="24" w:name="_Toc70894642"/>
+      <w:bookmarkStart w:id="26" w:name="_Toc71027716"/>
       <w:r>
         <w:t>Component</w:t>
       </w:r>
-      <w:bookmarkEnd w:id="24"/>
+      <w:bookmarkEnd w:id="26"/>
     </w:p>
     <w:p/>
     <w:p>
@@ -8366,11 +8637,11 @@
       <w:pPr>
         <w:pStyle w:val="Titre4"/>
       </w:pPr>
-      <w:bookmarkStart w:id="25" w:name="_Toc70894643"/>
+      <w:bookmarkStart w:id="27" w:name="_Toc71027717"/>
       <w:r>
         <w:t>Guard</w:t>
       </w:r>
-      <w:bookmarkEnd w:id="25"/>
+      <w:bookmarkEnd w:id="27"/>
     </w:p>
     <w:p/>
     <w:p>
@@ -8621,12 +8892,12 @@
       <w:pPr>
         <w:pStyle w:val="Titre4"/>
       </w:pPr>
-      <w:bookmarkStart w:id="26" w:name="_Toc70894644"/>
+      <w:bookmarkStart w:id="28" w:name="_Toc71027718"/>
       <w:r>
         <w:lastRenderedPageBreak/>
         <w:t>Service</w:t>
       </w:r>
-      <w:bookmarkEnd w:id="26"/>
+      <w:bookmarkEnd w:id="28"/>
     </w:p>
     <w:p/>
     <w:p>
@@ -8850,11 +9121,11 @@
       <w:pPr>
         <w:pStyle w:val="Titre3"/>
       </w:pPr>
-      <w:bookmarkStart w:id="27" w:name="_Toc70894645"/>
+      <w:bookmarkStart w:id="29" w:name="_Toc71027719"/>
       <w:r>
         <w:t>Module</w:t>
       </w:r>
-      <w:bookmarkEnd w:id="27"/>
+      <w:bookmarkEnd w:id="29"/>
     </w:p>
     <w:p/>
     <w:p>
@@ -8930,11 +9201,11 @@
       <w:pPr>
         <w:pStyle w:val="Titre4"/>
       </w:pPr>
-      <w:bookmarkStart w:id="28" w:name="_Toc70894646"/>
+      <w:bookmarkStart w:id="30" w:name="_Toc71027720"/>
       <w:r>
         <w:t>Ajout</w:t>
       </w:r>
-      <w:bookmarkEnd w:id="28"/>
+      <w:bookmarkEnd w:id="30"/>
     </w:p>
     <w:p/>
     <w:p>
@@ -9053,11 +9324,11 @@
       <w:pPr>
         <w:pStyle w:val="Titre4"/>
       </w:pPr>
-      <w:bookmarkStart w:id="29" w:name="_Toc70894647"/>
+      <w:bookmarkStart w:id="31" w:name="_Toc71027721"/>
       <w:r>
         <w:t>Suppression</w:t>
       </w:r>
-      <w:bookmarkEnd w:id="29"/>
+      <w:bookmarkEnd w:id="31"/>
     </w:p>
     <w:p/>
     <w:p>
@@ -9177,14 +9448,14 @@
       <w:pPr>
         <w:pStyle w:val="Titre3"/>
       </w:pPr>
-      <w:bookmarkStart w:id="30" w:name="_Toc70894648"/>
+      <w:bookmarkStart w:id="32" w:name="_Toc71027722"/>
       <w:r>
         <w:t>For</w:t>
       </w:r>
       <w:r>
         <w:t>malisme</w:t>
       </w:r>
-      <w:bookmarkEnd w:id="30"/>
+      <w:bookmarkEnd w:id="32"/>
     </w:p>
     <w:p/>
     <w:p>
@@ -9222,12 +9493,12 @@
       <w:pPr>
         <w:pStyle w:val="Titre4"/>
       </w:pPr>
-      <w:bookmarkStart w:id="31" w:name="_Toc70894649"/>
+      <w:bookmarkStart w:id="33" w:name="_Toc71027723"/>
       <w:r>
         <w:lastRenderedPageBreak/>
         <w:t>HTML</w:t>
       </w:r>
-      <w:bookmarkEnd w:id="31"/>
+      <w:bookmarkEnd w:id="33"/>
     </w:p>
     <w:p/>
     <w:p>
@@ -9729,11 +10000,11 @@
       <w:pPr>
         <w:pStyle w:val="Titre4"/>
       </w:pPr>
-      <w:bookmarkStart w:id="32" w:name="_Toc70894650"/>
+      <w:bookmarkStart w:id="34" w:name="_Toc71027724"/>
       <w:r>
         <w:t>SCSS</w:t>
       </w:r>
-      <w:bookmarkEnd w:id="32"/>
+      <w:bookmarkEnd w:id="34"/>
     </w:p>
     <w:p/>
     <w:p>
@@ -10981,12 +11252,12 @@
       <w:pPr>
         <w:pStyle w:val="Titre4"/>
       </w:pPr>
-      <w:bookmarkStart w:id="33" w:name="_Toc70894651"/>
+      <w:bookmarkStart w:id="35" w:name="_Toc71027725"/>
       <w:proofErr w:type="spellStart"/>
       <w:r>
         <w:t>TypeScript</w:t>
       </w:r>
-      <w:bookmarkEnd w:id="33"/>
+      <w:bookmarkEnd w:id="35"/>
       <w:proofErr w:type="spellEnd"/>
     </w:p>
     <w:p/>
@@ -11352,11 +11623,11 @@
       <w:pPr>
         <w:pStyle w:val="Titre3"/>
       </w:pPr>
-      <w:bookmarkStart w:id="34" w:name="_Toc70894652"/>
+      <w:bookmarkStart w:id="36" w:name="_Toc71027726"/>
       <w:r>
         <w:t>Fonctionnement</w:t>
       </w:r>
-      <w:bookmarkEnd w:id="34"/>
+      <w:bookmarkEnd w:id="36"/>
     </w:p>
     <w:p>
       <w:pPr>
@@ -11368,12 +11639,12 @@
       <w:pPr>
         <w:pStyle w:val="Titre4"/>
       </w:pPr>
-      <w:bookmarkStart w:id="35" w:name="_Toc70894653"/>
+      <w:bookmarkStart w:id="37" w:name="_Toc71027727"/>
       <w:proofErr w:type="spellStart"/>
       <w:r>
         <w:t>Debug</w:t>
       </w:r>
-      <w:bookmarkEnd w:id="35"/>
+      <w:bookmarkEnd w:id="37"/>
       <w:proofErr w:type="spellEnd"/>
     </w:p>
     <w:p/>
@@ -11522,11 +11793,11 @@
       <w:pPr>
         <w:pStyle w:val="Titre4"/>
       </w:pPr>
-      <w:bookmarkStart w:id="36" w:name="_Toc70894654"/>
+      <w:bookmarkStart w:id="38" w:name="_Toc71027728"/>
       <w:r>
         <w:t>Tests</w:t>
       </w:r>
-      <w:bookmarkEnd w:id="36"/>
+      <w:bookmarkEnd w:id="38"/>
     </w:p>
     <w:p/>
     <w:p>
@@ -11780,12 +12051,12 @@
       <w:pPr>
         <w:pStyle w:val="Titre4"/>
       </w:pPr>
-      <w:bookmarkStart w:id="37" w:name="_Toc70894655"/>
+      <w:bookmarkStart w:id="39" w:name="_Toc71027729"/>
       <w:proofErr w:type="spellStart"/>
       <w:r>
         <w:t>Build</w:t>
       </w:r>
-      <w:bookmarkEnd w:id="37"/>
+      <w:bookmarkEnd w:id="39"/>
       <w:proofErr w:type="spellEnd"/>
     </w:p>
     <w:p>
@@ -12015,11 +12286,11 @@
       <w:pPr>
         <w:pStyle w:val="Titre2"/>
       </w:pPr>
-      <w:bookmarkStart w:id="38" w:name="_Toc70894656"/>
+      <w:bookmarkStart w:id="40" w:name="_Toc71027730"/>
       <w:r>
         <w:t>NodeJS</w:t>
       </w:r>
-      <w:bookmarkEnd w:id="38"/>
+      <w:bookmarkEnd w:id="40"/>
     </w:p>
     <w:p>
       <w:pPr>
@@ -12031,11 +12302,11 @@
       <w:pPr>
         <w:pStyle w:val="Titre3"/>
       </w:pPr>
-      <w:bookmarkStart w:id="39" w:name="_Toc70894657"/>
+      <w:bookmarkStart w:id="41" w:name="_Toc71027731"/>
       <w:r>
         <w:t>Définition</w:t>
       </w:r>
-      <w:bookmarkEnd w:id="39"/>
+      <w:bookmarkEnd w:id="41"/>
     </w:p>
     <w:p/>
     <w:p>
@@ -12171,11 +12442,11 @@
       <w:pPr>
         <w:pStyle w:val="Titre3"/>
       </w:pPr>
-      <w:bookmarkStart w:id="40" w:name="_Toc70894658"/>
+      <w:bookmarkStart w:id="42" w:name="_Toc71027732"/>
       <w:r>
         <w:t>Utilisation</w:t>
       </w:r>
-      <w:bookmarkEnd w:id="40"/>
+      <w:bookmarkEnd w:id="42"/>
     </w:p>
     <w:p/>
     <w:p>
@@ -12214,11 +12485,11 @@
       <w:pPr>
         <w:pStyle w:val="Titre3"/>
       </w:pPr>
-      <w:bookmarkStart w:id="41" w:name="_Toc70894659"/>
+      <w:bookmarkStart w:id="43" w:name="_Toc71027733"/>
       <w:r>
         <w:t>Module</w:t>
       </w:r>
-      <w:bookmarkEnd w:id="41"/>
+      <w:bookmarkEnd w:id="43"/>
     </w:p>
     <w:p/>
     <w:p>
@@ -12273,11 +12544,11 @@
       <w:pPr>
         <w:pStyle w:val="Titre4"/>
       </w:pPr>
-      <w:bookmarkStart w:id="42" w:name="_Toc70894660"/>
+      <w:bookmarkStart w:id="44" w:name="_Toc71027734"/>
       <w:r>
         <w:t>Ajout</w:t>
       </w:r>
-      <w:bookmarkEnd w:id="42"/>
+      <w:bookmarkEnd w:id="44"/>
     </w:p>
     <w:p/>
     <w:p>
@@ -12396,11 +12667,11 @@
       <w:pPr>
         <w:pStyle w:val="Titre4"/>
       </w:pPr>
-      <w:bookmarkStart w:id="43" w:name="_Toc70894661"/>
+      <w:bookmarkStart w:id="45" w:name="_Toc71027735"/>
       <w:r>
         <w:t>Suppression</w:t>
       </w:r>
-      <w:bookmarkEnd w:id="43"/>
+      <w:bookmarkEnd w:id="45"/>
     </w:p>
     <w:p/>
     <w:p>
@@ -12514,12 +12785,12 @@
       <w:pPr>
         <w:pStyle w:val="Titre3"/>
       </w:pPr>
-      <w:bookmarkStart w:id="44" w:name="_Toc70894662"/>
+      <w:bookmarkStart w:id="46" w:name="_Toc71027736"/>
       <w:r>
         <w:lastRenderedPageBreak/>
         <w:t>Formalisme</w:t>
       </w:r>
-      <w:bookmarkEnd w:id="44"/>
+      <w:bookmarkEnd w:id="46"/>
     </w:p>
     <w:p>
       <w:r>
@@ -12581,11 +12852,11 @@
       <w:pPr>
         <w:pStyle w:val="Titre4"/>
       </w:pPr>
-      <w:bookmarkStart w:id="45" w:name="_Toc70894663"/>
+      <w:bookmarkStart w:id="47" w:name="_Toc71027737"/>
       <w:r>
         <w:t>Configuration</w:t>
       </w:r>
-      <w:bookmarkEnd w:id="45"/>
+      <w:bookmarkEnd w:id="47"/>
     </w:p>
     <w:p/>
     <w:p>
@@ -12711,9 +12982,11 @@
       <w:pPr>
         <w:pStyle w:val="Titre4"/>
       </w:pPr>
+      <w:bookmarkStart w:id="48" w:name="_Toc71027738"/>
       <w:r>
         <w:t>Model</w:t>
       </w:r>
+      <w:bookmarkEnd w:id="48"/>
     </w:p>
     <w:p>
       <w:r>
@@ -18527,9 +18800,11 @@
       <w:pPr>
         <w:pStyle w:val="Titre4"/>
       </w:pPr>
+      <w:bookmarkStart w:id="49" w:name="_Toc71027739"/>
       <w:r>
         <w:t>Route</w:t>
       </w:r>
+      <w:bookmarkEnd w:id="49"/>
     </w:p>
     <w:p>
       <w:r>
@@ -22860,11 +23135,11 @@
       <w:pPr>
         <w:pStyle w:val="Titre3"/>
       </w:pPr>
-      <w:bookmarkStart w:id="46" w:name="_Toc70894666"/>
+      <w:bookmarkStart w:id="50" w:name="_Toc71027740"/>
       <w:r>
         <w:t>Fonctionnement</w:t>
       </w:r>
-      <w:bookmarkEnd w:id="46"/>
+      <w:bookmarkEnd w:id="50"/>
     </w:p>
     <w:p>
       <w:pPr>
@@ -22876,9 +23151,11 @@
       <w:pPr>
         <w:pStyle w:val="Titre4"/>
       </w:pPr>
+      <w:bookmarkStart w:id="51" w:name="_Toc71027741"/>
       <w:r>
         <w:t>Environnement</w:t>
       </w:r>
+      <w:bookmarkEnd w:id="51"/>
     </w:p>
     <w:p>
       <w:r>
@@ -23026,11 +23303,11 @@
       <w:pPr>
         <w:pStyle w:val="Titre4"/>
       </w:pPr>
-      <w:bookmarkStart w:id="47" w:name="_Toc70894667"/>
+      <w:bookmarkStart w:id="52" w:name="_Toc71027742"/>
       <w:r>
         <w:t>Tests</w:t>
       </w:r>
-      <w:bookmarkEnd w:id="47"/>
+      <w:bookmarkEnd w:id="52"/>
     </w:p>
     <w:p>
       <w:r>
@@ -26111,12 +26388,12 @@
       <w:pPr>
         <w:pStyle w:val="Titre4"/>
       </w:pPr>
-      <w:bookmarkStart w:id="48" w:name="_Toc70894668"/>
+      <w:bookmarkStart w:id="53" w:name="_Toc71027743"/>
       <w:proofErr w:type="spellStart"/>
       <w:r>
         <w:t>Build</w:t>
       </w:r>
-      <w:bookmarkEnd w:id="48"/>
+      <w:bookmarkEnd w:id="53"/>
       <w:proofErr w:type="spellEnd"/>
     </w:p>
     <w:p>
@@ -26255,9 +26532,11 @@
       <w:pPr>
         <w:pStyle w:val="Titre2"/>
       </w:pPr>
+      <w:bookmarkStart w:id="54" w:name="_Toc71027744"/>
       <w:r>
         <w:t>SQL</w:t>
       </w:r>
+      <w:bookmarkEnd w:id="54"/>
     </w:p>
     <w:p>
       <w:pPr>
@@ -26269,9 +26548,11 @@
       <w:pPr>
         <w:pStyle w:val="Titre3"/>
       </w:pPr>
+      <w:bookmarkStart w:id="55" w:name="_Toc71027745"/>
       <w:r>
         <w:t>Formalisme général</w:t>
       </w:r>
+      <w:bookmarkEnd w:id="55"/>
     </w:p>
     <w:p>
       <w:r>
@@ -29668,9 +29949,11 @@
       <w:pPr>
         <w:pStyle w:val="Titre3"/>
       </w:pPr>
+      <w:bookmarkStart w:id="56" w:name="_Toc71027746"/>
       <w:r>
         <w:t>Formalisme interne</w:t>
       </w:r>
+      <w:bookmarkEnd w:id="56"/>
     </w:p>
     <w:p>
       <w:r>
@@ -29829,14 +30112,14 @@
       <w:pPr>
         <w:pStyle w:val="Titre1"/>
       </w:pPr>
-      <w:bookmarkStart w:id="49" w:name="_Toc70894669"/>
+      <w:bookmarkStart w:id="57" w:name="_Toc71027747"/>
       <w:r>
         <w:t xml:space="preserve">GITHUB – </w:t>
       </w:r>
       <w:r>
         <w:t>GESTION DES VERSIONS</w:t>
       </w:r>
-      <w:bookmarkEnd w:id="49"/>
+      <w:bookmarkEnd w:id="57"/>
     </w:p>
     <w:p>
       <w:pPr>
@@ -29848,11 +30131,11 @@
       <w:pPr>
         <w:pStyle w:val="Titre2"/>
       </w:pPr>
-      <w:bookmarkStart w:id="50" w:name="_Toc70894670"/>
+      <w:bookmarkStart w:id="58" w:name="_Toc71027748"/>
       <w:r>
         <w:t>INTRODUCTION</w:t>
       </w:r>
-      <w:bookmarkEnd w:id="50"/>
+      <w:bookmarkEnd w:id="58"/>
     </w:p>
     <w:p/>
     <w:p/>
@@ -29867,11 +30150,11 @@
       <w:pPr>
         <w:pStyle w:val="Titre2"/>
       </w:pPr>
-      <w:bookmarkStart w:id="51" w:name="_Toc70894671"/>
+      <w:bookmarkStart w:id="59" w:name="_Toc71027749"/>
       <w:r>
         <w:t>DOCUMENTATION</w:t>
       </w:r>
-      <w:bookmarkEnd w:id="51"/>
+      <w:bookmarkEnd w:id="59"/>
     </w:p>
     <w:p>
       <w:pPr>
@@ -29883,11 +30166,11 @@
       <w:pPr>
         <w:pStyle w:val="Titre3"/>
       </w:pPr>
-      <w:bookmarkStart w:id="52" w:name="_Toc70894672"/>
+      <w:bookmarkStart w:id="60" w:name="_Toc71027750"/>
       <w:r>
         <w:t>Rédaction des modes opératoires</w:t>
       </w:r>
-      <w:bookmarkEnd w:id="52"/>
+      <w:bookmarkEnd w:id="60"/>
     </w:p>
     <w:p/>
     <w:p>
@@ -29900,11 +30183,11 @@
       <w:pPr>
         <w:pStyle w:val="Titre3"/>
       </w:pPr>
-      <w:bookmarkStart w:id="53" w:name="_Toc70894673"/>
+      <w:bookmarkStart w:id="61" w:name="_Toc71027751"/>
       <w:r>
         <w:t>Modes opératoires technique</w:t>
       </w:r>
-      <w:bookmarkEnd w:id="53"/>
+      <w:bookmarkEnd w:id="61"/>
     </w:p>
     <w:p>
       <w:pPr>
@@ -29916,11 +30199,11 @@
       <w:pPr>
         <w:pStyle w:val="Titre4"/>
       </w:pPr>
-      <w:bookmarkStart w:id="54" w:name="_Toc70894674"/>
+      <w:bookmarkStart w:id="62" w:name="_Toc71027752"/>
       <w:r>
         <w:t>Accès</w:t>
       </w:r>
-      <w:bookmarkEnd w:id="54"/>
+      <w:bookmarkEnd w:id="62"/>
     </w:p>
     <w:p>
       <w:pPr>
@@ -29932,11 +30215,11 @@
       <w:pPr>
         <w:pStyle w:val="Titre4"/>
       </w:pPr>
-      <w:bookmarkStart w:id="55" w:name="_Toc70894675"/>
+      <w:bookmarkStart w:id="63" w:name="_Toc71027753"/>
       <w:r>
         <w:t>Diffusion</w:t>
       </w:r>
-      <w:bookmarkEnd w:id="55"/>
+      <w:bookmarkEnd w:id="63"/>
     </w:p>
     <w:p/>
     <w:p/>
@@ -29950,12 +30233,12 @@
       <w:pPr>
         <w:pStyle w:val="Titre3"/>
       </w:pPr>
-      <w:bookmarkStart w:id="56" w:name="_Toc70894676"/>
+      <w:bookmarkStart w:id="64" w:name="_Toc71027754"/>
       <w:r>
         <w:lastRenderedPageBreak/>
         <w:t>Modes opératoires fonctionnels</w:t>
       </w:r>
-      <w:bookmarkEnd w:id="56"/>
+      <w:bookmarkEnd w:id="64"/>
     </w:p>
     <w:p>
       <w:pPr>
@@ -29967,11 +30250,11 @@
       <w:pPr>
         <w:pStyle w:val="Titre4"/>
       </w:pPr>
-      <w:bookmarkStart w:id="57" w:name="_Toc70894677"/>
+      <w:bookmarkStart w:id="65" w:name="_Toc71027755"/>
       <w:r>
         <w:t>Accès</w:t>
       </w:r>
-      <w:bookmarkEnd w:id="57"/>
+      <w:bookmarkEnd w:id="65"/>
     </w:p>
     <w:p>
       <w:pPr>
@@ -29983,11 +30266,11 @@
       <w:pPr>
         <w:pStyle w:val="Titre4"/>
       </w:pPr>
-      <w:bookmarkStart w:id="58" w:name="_Toc70894678"/>
+      <w:bookmarkStart w:id="66" w:name="_Toc71027756"/>
       <w:r>
         <w:t>Diffusion</w:t>
       </w:r>
-      <w:bookmarkEnd w:id="58"/>
+      <w:bookmarkEnd w:id="66"/>
     </w:p>
     <w:p/>
     <w:bookmarkEnd w:id="5"/>

</xml_diff>